<commit_message>
First draft Disseratation and SDR tidy
</commit_message>
<xml_diff>
--- a/Documents/TimothyONeill40062164SoftwareDevelopmentReport.docx
+++ b/Documents/TimothyONeill40062164SoftwareDevelopmentReport.docx
@@ -5,7 +5,6 @@
     <w:p>
       <w:pPr>
         <w:spacing w:line="360" w:lineRule="auto"/>
-        <w:jc w:val="center"/>
       </w:pPr>
     </w:p>
     <w:p>
@@ -13,178 +12,136 @@
         <w:spacing w:line="360" w:lineRule="auto"/>
         <w:jc w:val="center"/>
       </w:pPr>
+      <w:r>
+        <w:t>Visual interfaces effect on player performance in virtual reality</w:t>
+      </w:r>
     </w:p>
     <w:p>
       <w:pPr>
         <w:spacing w:line="360" w:lineRule="auto"/>
         <w:jc w:val="center"/>
       </w:pPr>
+      <w:r>
+        <w:t>A s</w:t>
+      </w:r>
+      <w:r>
+        <w:t>oftware development report</w:t>
+      </w:r>
+      <w:r>
+        <w:t xml:space="preserve"> submitted in partial fulfilment of </w:t>
+      </w:r>
+      <w:r>
+        <w:br/>
+        <w:t xml:space="preserve">the requirements for the degree of </w:t>
+      </w:r>
+      <w:r>
+        <w:br/>
+        <w:t>MASTER OF ENGINEERING in Computer Science</w:t>
+      </w:r>
     </w:p>
     <w:p>
       <w:pPr>
         <w:spacing w:line="360" w:lineRule="auto"/>
         <w:jc w:val="center"/>
       </w:pPr>
+      <w:r>
+        <w:t>In</w:t>
+      </w:r>
     </w:p>
     <w:p>
       <w:pPr>
         <w:spacing w:line="360" w:lineRule="auto"/>
         <w:jc w:val="center"/>
       </w:pPr>
+      <w:r>
+        <w:t>The Queen’s University of Belfast</w:t>
+      </w:r>
+      <w:r>
+        <w:br/>
+        <w:t>by</w:t>
+      </w:r>
+      <w:r>
+        <w:br/>
+      </w:r>
+      <w:r>
+        <w:t>Timothy O’Neill</w:t>
+      </w:r>
     </w:p>
     <w:p>
       <w:pPr>
         <w:spacing w:line="360" w:lineRule="auto"/>
         <w:jc w:val="center"/>
       </w:pPr>
+      <w:r>
+        <w:t>06/05</w:t>
+      </w:r>
+      <w:r>
+        <w:t>/2015</w:t>
+      </w:r>
     </w:p>
     <w:p>
       <w:pPr>
         <w:spacing w:line="360" w:lineRule="auto"/>
-        <w:jc w:val="center"/>
       </w:pPr>
     </w:p>
     <w:p>
       <w:pPr>
         <w:spacing w:line="360" w:lineRule="auto"/>
-        <w:jc w:val="center"/>
       </w:pPr>
     </w:p>
     <w:p>
       <w:pPr>
         <w:spacing w:line="360" w:lineRule="auto"/>
-        <w:jc w:val="center"/>
       </w:pPr>
     </w:p>
     <w:p>
       <w:pPr>
         <w:spacing w:line="360" w:lineRule="auto"/>
-        <w:jc w:val="center"/>
-      </w:pPr>
-      <w:r>
-        <w:t>Visual interfaces effect on player performance in virtual reality</w:t>
-      </w:r>
+      </w:pPr>
     </w:p>
     <w:p>
       <w:pPr>
         <w:spacing w:line="360" w:lineRule="auto"/>
-        <w:jc w:val="center"/>
-      </w:pPr>
-      <w:r>
-        <w:t>A s</w:t>
-      </w:r>
-      <w:r>
-        <w:t>oftware development report</w:t>
-      </w:r>
-      <w:r>
-        <w:t xml:space="preserve"> submitted in partial fulfilment of </w:t>
-      </w:r>
-      <w:r>
-        <w:br/>
-        <w:t xml:space="preserve">the requirements for the degree of </w:t>
-      </w:r>
-      <w:r>
-        <w:br/>
-        <w:t>MASTER OF ENGINEERING in Computer Science</w:t>
-      </w:r>
+      </w:pPr>
     </w:p>
     <w:p>
       <w:pPr>
         <w:spacing w:line="360" w:lineRule="auto"/>
-        <w:jc w:val="center"/>
-      </w:pPr>
-      <w:r>
-        <w:t>In</w:t>
-      </w:r>
+      </w:pPr>
     </w:p>
     <w:p>
       <w:pPr>
         <w:spacing w:line="360" w:lineRule="auto"/>
-        <w:jc w:val="center"/>
-      </w:pPr>
-      <w:r>
-        <w:t>The Queen’s University of Belfast</w:t>
-      </w:r>
-      <w:r>
-        <w:br/>
-        <w:t>by</w:t>
-      </w:r>
-      <w:r>
-        <w:br/>
-      </w:r>
-      <w:r>
-        <w:t>Timothy O’Neill</w:t>
-      </w:r>
-    </w:p>
-    <w:p>
-      <w:pPr>
-        <w:spacing w:line="360" w:lineRule="auto"/>
-        <w:jc w:val="center"/>
-      </w:pPr>
-      <w:r>
-        <w:t>06/05</w:t>
-      </w:r>
-      <w:r>
-        <w:t>/2015</w:t>
-      </w:r>
-    </w:p>
-    <w:p>
-      <w:pPr>
-        <w:spacing w:line="360" w:lineRule="auto"/>
-      </w:pPr>
-    </w:p>
-    <w:p>
-      <w:pPr>
-        <w:spacing w:line="360" w:lineRule="auto"/>
-      </w:pPr>
-    </w:p>
-    <w:p>
-      <w:pPr>
-        <w:spacing w:line="360" w:lineRule="auto"/>
-      </w:pPr>
-    </w:p>
-    <w:p>
-      <w:pPr>
-        <w:spacing w:line="360" w:lineRule="auto"/>
-      </w:pPr>
-    </w:p>
-    <w:p>
-      <w:pPr>
-        <w:spacing w:line="360" w:lineRule="auto"/>
-      </w:pPr>
-    </w:p>
-    <w:p>
-      <w:pPr>
-        <w:spacing w:line="360" w:lineRule="auto"/>
-      </w:pPr>
-    </w:p>
-    <w:p>
-      <w:pPr>
-        <w:spacing w:line="360" w:lineRule="auto"/>
-      </w:pPr>
-    </w:p>
-    <w:p>
-      <w:pPr>
-        <w:spacing w:line="360" w:lineRule="auto"/>
       </w:pPr>
     </w:p>
     <w:p>
       <w:bookmarkStart w:id="0" w:name="_Toc448736460"/>
     </w:p>
     <w:p/>
+    <w:p/>
+    <w:p/>
+    <w:p/>
+    <w:p/>
+    <w:p/>
+    <w:p/>
+    <w:p/>
+    <w:p/>
+    <w:p/>
     <w:p>
       <w:pPr>
         <w:pStyle w:val="MyHeading"/>
       </w:pPr>
       <w:bookmarkStart w:id="1" w:name="_Toc448752719"/>
+      <w:bookmarkStart w:id="2" w:name="_Toc449284111"/>
       <w:r>
         <w:lastRenderedPageBreak/>
         <w:t>Contents</w:t>
       </w:r>
-      <w:bookmarkStart w:id="2" w:name="_GoBack"/>
+      <w:bookmarkStart w:id="3" w:name="_GoBack"/>
       <w:bookmarkEnd w:id="0"/>
       <w:bookmarkEnd w:id="1"/>
       <w:bookmarkEnd w:id="2"/>
+      <w:bookmarkEnd w:id="3"/>
     </w:p>
     <w:sdt>
       <w:sdtPr>
@@ -196,27 +153,17 @@
       </w:sdtPr>
       <w:sdtEndPr>
         <w:rPr>
-          <w:rFonts w:asciiTheme="minorHAnsi" w:eastAsiaTheme="minorHAnsi" w:hAnsiTheme="minorHAnsi" w:cstheme="minorBidi"/>
           <w:b/>
           <w:bCs/>
           <w:noProof/>
-          <w:color w:val="auto"/>
-          <w:sz w:val="22"/>
-          <w:szCs w:val="22"/>
-          <w:lang w:val="en-GB"/>
         </w:rPr>
       </w:sdtEndPr>
       <w:sdtContent>
         <w:p>
           <w:pPr>
-            <w:pStyle w:val="TOCHeading"/>
-          </w:pPr>
-        </w:p>
-        <w:p>
-          <w:pPr>
             <w:pStyle w:val="TOC1"/>
             <w:tabs>
-              <w:tab w:val="right" w:leader="dot" w:pos="10194"/>
+              <w:tab w:val="right" w:leader="dot" w:pos="8449"/>
             </w:tabs>
             <w:rPr>
               <w:rFonts w:eastAsiaTheme="minorEastAsia"/>
@@ -233,69 +180,13 @@
           <w:r>
             <w:fldChar w:fldCharType="separate"/>
           </w:r>
-          <w:hyperlink w:anchor="_Toc448752719" w:history="1">
-            <w:r>
-              <w:rPr>
-                <w:rStyle w:val="Hyperlink"/>
-                <w:noProof/>
-              </w:rPr>
-              <w:t>Contents</w:t>
-            </w:r>
-            <w:r>
-              <w:rPr>
-                <w:noProof/>
-                <w:webHidden/>
-              </w:rPr>
-              <w:tab/>
-            </w:r>
-            <w:r>
-              <w:rPr>
-                <w:noProof/>
-                <w:webHidden/>
-              </w:rPr>
-              <w:fldChar w:fldCharType="begin"/>
-            </w:r>
-            <w:r>
-              <w:rPr>
-                <w:noProof/>
-                <w:webHidden/>
-              </w:rPr>
-              <w:instrText xml:space="preserve"> PAGEREF _Toc448752719 \h </w:instrText>
-            </w:r>
-            <w:r>
-              <w:rPr>
-                <w:noProof/>
-                <w:webHidden/>
-              </w:rPr>
-            </w:r>
-            <w:r>
-              <w:rPr>
-                <w:noProof/>
-                <w:webHidden/>
-              </w:rPr>
-              <w:fldChar w:fldCharType="separate"/>
-            </w:r>
-            <w:r>
-              <w:rPr>
-                <w:noProof/>
-                <w:webHidden/>
-              </w:rPr>
-              <w:t>2</w:t>
-            </w:r>
-            <w:r>
-              <w:rPr>
-                <w:noProof/>
-                <w:webHidden/>
-              </w:rPr>
-              <w:fldChar w:fldCharType="end"/>
-            </w:r>
-          </w:hyperlink>
         </w:p>
         <w:p>
           <w:pPr>
             <w:pStyle w:val="TOC1"/>
             <w:tabs>
-              <w:tab w:val="right" w:leader="dot" w:pos="10194"/>
+              <w:tab w:val="left" w:pos="440"/>
+              <w:tab w:val="right" w:leader="dot" w:pos="8449"/>
             </w:tabs>
             <w:rPr>
               <w:rFonts w:eastAsiaTheme="minorEastAsia"/>
@@ -303,12 +194,27 @@
               <w:lang w:eastAsia="en-GB"/>
             </w:rPr>
           </w:pPr>
-          <w:hyperlink w:anchor="_Toc448752720" w:history="1">
+          <w:hyperlink w:anchor="_Toc449284112" w:history="1">
             <w:r>
               <w:rPr>
                 <w:rStyle w:val="Hyperlink"/>
                 <w:noProof/>
               </w:rPr>
+              <w:t>1.</w:t>
+            </w:r>
+            <w:r>
+              <w:rPr>
+                <w:rFonts w:eastAsiaTheme="minorEastAsia"/>
+                <w:noProof/>
+                <w:lang w:eastAsia="en-GB"/>
+              </w:rPr>
+              <w:tab/>
+            </w:r>
+            <w:r>
+              <w:rPr>
+                <w:rStyle w:val="Hyperlink"/>
+                <w:noProof/>
+              </w:rPr>
               <w:t>Introduction</w:t>
             </w:r>
             <w:r>
@@ -330,7 +236,7 @@
                 <w:noProof/>
                 <w:webHidden/>
               </w:rPr>
-              <w:instrText xml:space="preserve"> PAGEREF _Toc448752720 \h </w:instrText>
+              <w:instrText xml:space="preserve"> PAGEREF _Toc449284112 \h </w:instrText>
             </w:r>
             <w:r>
               <w:rPr>
@@ -365,7 +271,8 @@
           <w:pPr>
             <w:pStyle w:val="TOC1"/>
             <w:tabs>
-              <w:tab w:val="right" w:leader="dot" w:pos="10194"/>
+              <w:tab w:val="left" w:pos="440"/>
+              <w:tab w:val="right" w:leader="dot" w:pos="8449"/>
             </w:tabs>
             <w:rPr>
               <w:rFonts w:eastAsiaTheme="minorEastAsia"/>
@@ -373,12 +280,27 @@
               <w:lang w:eastAsia="en-GB"/>
             </w:rPr>
           </w:pPr>
-          <w:hyperlink w:anchor="_Toc448752721" w:history="1">
+          <w:hyperlink w:anchor="_Toc449284113" w:history="1">
             <w:r>
               <w:rPr>
                 <w:rStyle w:val="Hyperlink"/>
                 <w:noProof/>
               </w:rPr>
+              <w:t>2.</w:t>
+            </w:r>
+            <w:r>
+              <w:rPr>
+                <w:rFonts w:eastAsiaTheme="minorEastAsia"/>
+                <w:noProof/>
+                <w:lang w:eastAsia="en-GB"/>
+              </w:rPr>
+              <w:tab/>
+            </w:r>
+            <w:r>
+              <w:rPr>
+                <w:rStyle w:val="Hyperlink"/>
+                <w:noProof/>
+              </w:rPr>
               <w:t>System Specification</w:t>
             </w:r>
             <w:r>
@@ -400,7 +322,7 @@
                 <w:noProof/>
                 <w:webHidden/>
               </w:rPr>
-              <w:instrText xml:space="preserve"> PAGEREF _Toc448752721 \h </w:instrText>
+              <w:instrText xml:space="preserve"> PAGEREF _Toc449284113 \h </w:instrText>
             </w:r>
             <w:r>
               <w:rPr>
@@ -435,7 +357,8 @@
           <w:pPr>
             <w:pStyle w:val="TOC1"/>
             <w:tabs>
-              <w:tab w:val="right" w:leader="dot" w:pos="10194"/>
+              <w:tab w:val="left" w:pos="440"/>
+              <w:tab w:val="right" w:leader="dot" w:pos="8449"/>
             </w:tabs>
             <w:rPr>
               <w:rFonts w:eastAsiaTheme="minorEastAsia"/>
@@ -443,12 +366,27 @@
               <w:lang w:eastAsia="en-GB"/>
             </w:rPr>
           </w:pPr>
-          <w:hyperlink w:anchor="_Toc448752722" w:history="1">
+          <w:hyperlink w:anchor="_Toc449284114" w:history="1">
             <w:r>
               <w:rPr>
                 <w:rStyle w:val="Hyperlink"/>
                 <w:noProof/>
               </w:rPr>
+              <w:t>3.</w:t>
+            </w:r>
+            <w:r>
+              <w:rPr>
+                <w:rFonts w:eastAsiaTheme="minorEastAsia"/>
+                <w:noProof/>
+                <w:lang w:eastAsia="en-GB"/>
+              </w:rPr>
+              <w:tab/>
+            </w:r>
+            <w:r>
+              <w:rPr>
+                <w:rStyle w:val="Hyperlink"/>
+                <w:noProof/>
+              </w:rPr>
               <w:t>Hardware Requirements</w:t>
             </w:r>
             <w:r>
@@ -470,7 +408,7 @@
                 <w:noProof/>
                 <w:webHidden/>
               </w:rPr>
-              <w:instrText xml:space="preserve"> PAGEREF _Toc448752722 \h </w:instrText>
+              <w:instrText xml:space="preserve"> PAGEREF _Toc449284114 \h </w:instrText>
             </w:r>
             <w:r>
               <w:rPr>
@@ -505,7 +443,8 @@
           <w:pPr>
             <w:pStyle w:val="TOC1"/>
             <w:tabs>
-              <w:tab w:val="right" w:leader="dot" w:pos="10194"/>
+              <w:tab w:val="left" w:pos="440"/>
+              <w:tab w:val="right" w:leader="dot" w:pos="8449"/>
             </w:tabs>
             <w:rPr>
               <w:rFonts w:eastAsiaTheme="minorEastAsia"/>
@@ -513,12 +452,27 @@
               <w:lang w:eastAsia="en-GB"/>
             </w:rPr>
           </w:pPr>
-          <w:hyperlink w:anchor="_Toc448752723" w:history="1">
+          <w:hyperlink w:anchor="_Toc449284115" w:history="1">
             <w:r>
               <w:rPr>
                 <w:rStyle w:val="Hyperlink"/>
                 <w:noProof/>
               </w:rPr>
+              <w:t>4.</w:t>
+            </w:r>
+            <w:r>
+              <w:rPr>
+                <w:rFonts w:eastAsiaTheme="minorEastAsia"/>
+                <w:noProof/>
+                <w:lang w:eastAsia="en-GB"/>
+              </w:rPr>
+              <w:tab/>
+            </w:r>
+            <w:r>
+              <w:rPr>
+                <w:rStyle w:val="Hyperlink"/>
+                <w:noProof/>
+              </w:rPr>
               <w:t>Design</w:t>
             </w:r>
             <w:r>
@@ -540,7 +494,7 @@
                 <w:noProof/>
                 <w:webHidden/>
               </w:rPr>
-              <w:instrText xml:space="preserve"> PAGEREF _Toc448752723 \h </w:instrText>
+              <w:instrText xml:space="preserve"> PAGEREF _Toc449284115 \h </w:instrText>
             </w:r>
             <w:r>
               <w:rPr>
@@ -560,7 +514,7 @@
                 <w:noProof/>
                 <w:webHidden/>
               </w:rPr>
-              <w:t>5</w:t>
+              <w:t>6</w:t>
             </w:r>
             <w:r>
               <w:rPr>
@@ -575,7 +529,8 @@
           <w:pPr>
             <w:pStyle w:val="TOC1"/>
             <w:tabs>
-              <w:tab w:val="right" w:leader="dot" w:pos="10194"/>
+              <w:tab w:val="left" w:pos="660"/>
+              <w:tab w:val="right" w:leader="dot" w:pos="8449"/>
             </w:tabs>
             <w:rPr>
               <w:rFonts w:eastAsiaTheme="minorEastAsia"/>
@@ -583,12 +538,27 @@
               <w:lang w:eastAsia="en-GB"/>
             </w:rPr>
           </w:pPr>
-          <w:hyperlink w:anchor="_Toc448752724" w:history="1">
+          <w:hyperlink w:anchor="_Toc449284116" w:history="1">
             <w:r>
               <w:rPr>
                 <w:rStyle w:val="Hyperlink"/>
                 <w:noProof/>
               </w:rPr>
+              <w:t>4.1</w:t>
+            </w:r>
+            <w:r>
+              <w:rPr>
+                <w:rFonts w:eastAsiaTheme="minorEastAsia"/>
+                <w:noProof/>
+                <w:lang w:eastAsia="en-GB"/>
+              </w:rPr>
+              <w:tab/>
+            </w:r>
+            <w:r>
+              <w:rPr>
+                <w:rStyle w:val="Hyperlink"/>
+                <w:noProof/>
+              </w:rPr>
               <w:t>Interface Design [4]</w:t>
             </w:r>
             <w:r>
@@ -610,7 +580,7 @@
                 <w:noProof/>
                 <w:webHidden/>
               </w:rPr>
-              <w:instrText xml:space="preserve"> PAGEREF _Toc448752724 \h </w:instrText>
+              <w:instrText xml:space="preserve"> PAGEREF _Toc449284116 \h </w:instrText>
             </w:r>
             <w:r>
               <w:rPr>
@@ -645,7 +615,7 @@
           <w:pPr>
             <w:pStyle w:val="TOC2"/>
             <w:tabs>
-              <w:tab w:val="right" w:leader="dot" w:pos="10194"/>
+              <w:tab w:val="right" w:leader="dot" w:pos="8449"/>
             </w:tabs>
             <w:rPr>
               <w:rFonts w:eastAsiaTheme="minorEastAsia"/>
@@ -653,13 +623,13 @@
               <w:lang w:eastAsia="en-GB"/>
             </w:rPr>
           </w:pPr>
-          <w:hyperlink w:anchor="_Toc448752725" w:history="1">
+          <w:hyperlink w:anchor="_Toc449284117" w:history="1">
             <w:r>
               <w:rPr>
                 <w:rStyle w:val="Hyperlink"/>
                 <w:noProof/>
               </w:rPr>
-              <w:t>Interfaces general design</w:t>
+              <w:t>4.1.1 Interfaces general design</w:t>
             </w:r>
             <w:r>
               <w:rPr>
@@ -680,7 +650,7 @@
                 <w:noProof/>
                 <w:webHidden/>
               </w:rPr>
-              <w:instrText xml:space="preserve"> PAGEREF _Toc448752725 \h </w:instrText>
+              <w:instrText xml:space="preserve"> PAGEREF _Toc449284117 \h </w:instrText>
             </w:r>
             <w:r>
               <w:rPr>
@@ -715,7 +685,7 @@
           <w:pPr>
             <w:pStyle w:val="TOC2"/>
             <w:tabs>
-              <w:tab w:val="right" w:leader="dot" w:pos="10194"/>
+              <w:tab w:val="right" w:leader="dot" w:pos="8449"/>
             </w:tabs>
             <w:rPr>
               <w:rFonts w:eastAsiaTheme="minorEastAsia"/>
@@ -723,13 +693,13 @@
               <w:lang w:eastAsia="en-GB"/>
             </w:rPr>
           </w:pPr>
-          <w:hyperlink w:anchor="_Toc448752726" w:history="1">
+          <w:hyperlink w:anchor="_Toc449284118" w:history="1">
             <w:r>
               <w:rPr>
                 <w:rStyle w:val="Hyperlink"/>
                 <w:noProof/>
               </w:rPr>
-              <w:t>Diegetic interface</w:t>
+              <w:t>4.1.2 Diegetic interface</w:t>
             </w:r>
             <w:r>
               <w:rPr>
@@ -750,7 +720,7 @@
                 <w:noProof/>
                 <w:webHidden/>
               </w:rPr>
-              <w:instrText xml:space="preserve"> PAGEREF _Toc448752726 \h </w:instrText>
+              <w:instrText xml:space="preserve"> PAGEREF _Toc449284118 \h </w:instrText>
             </w:r>
             <w:r>
               <w:rPr>
@@ -770,7 +740,7 @@
                 <w:noProof/>
                 <w:webHidden/>
               </w:rPr>
-              <w:t>6</w:t>
+              <w:t>7</w:t>
             </w:r>
             <w:r>
               <w:rPr>
@@ -785,7 +755,7 @@
           <w:pPr>
             <w:pStyle w:val="TOC2"/>
             <w:tabs>
-              <w:tab w:val="right" w:leader="dot" w:pos="10194"/>
+              <w:tab w:val="right" w:leader="dot" w:pos="8449"/>
             </w:tabs>
             <w:rPr>
               <w:rFonts w:eastAsiaTheme="minorEastAsia"/>
@@ -793,13 +763,13 @@
               <w:lang w:eastAsia="en-GB"/>
             </w:rPr>
           </w:pPr>
-          <w:hyperlink w:anchor="_Toc448752727" w:history="1">
+          <w:hyperlink w:anchor="_Toc449284119" w:history="1">
             <w:r>
               <w:rPr>
                 <w:rStyle w:val="Hyperlink"/>
                 <w:noProof/>
               </w:rPr>
-              <w:t>Non diegetic interface</w:t>
+              <w:t>4.1.3 Non diegetic interface</w:t>
             </w:r>
             <w:r>
               <w:rPr>
@@ -820,7 +790,7 @@
                 <w:noProof/>
                 <w:webHidden/>
               </w:rPr>
-              <w:instrText xml:space="preserve"> PAGEREF _Toc448752727 \h </w:instrText>
+              <w:instrText xml:space="preserve"> PAGEREF _Toc449284119 \h </w:instrText>
             </w:r>
             <w:r>
               <w:rPr>
@@ -840,7 +810,7 @@
                 <w:noProof/>
                 <w:webHidden/>
               </w:rPr>
-              <w:t>6</w:t>
+              <w:t>7</w:t>
             </w:r>
             <w:r>
               <w:rPr>
@@ -855,7 +825,7 @@
           <w:pPr>
             <w:pStyle w:val="TOC2"/>
             <w:tabs>
-              <w:tab w:val="right" w:leader="dot" w:pos="10194"/>
+              <w:tab w:val="right" w:leader="dot" w:pos="8449"/>
             </w:tabs>
             <w:rPr>
               <w:rFonts w:eastAsiaTheme="minorEastAsia"/>
@@ -863,13 +833,13 @@
               <w:lang w:eastAsia="en-GB"/>
             </w:rPr>
           </w:pPr>
-          <w:hyperlink w:anchor="_Toc448752728" w:history="1">
+          <w:hyperlink w:anchor="_Toc449284120" w:history="1">
             <w:r>
               <w:rPr>
                 <w:rStyle w:val="Hyperlink"/>
                 <w:noProof/>
               </w:rPr>
-              <w:t>Spatial interface</w:t>
+              <w:t>4.1.4 Spatial interface</w:t>
             </w:r>
             <w:r>
               <w:rPr>
@@ -890,7 +860,7 @@
                 <w:noProof/>
                 <w:webHidden/>
               </w:rPr>
-              <w:instrText xml:space="preserve"> PAGEREF _Toc448752728 \h </w:instrText>
+              <w:instrText xml:space="preserve"> PAGEREF _Toc449284120 \h </w:instrText>
             </w:r>
             <w:r>
               <w:rPr>
@@ -910,7 +880,7 @@
                 <w:noProof/>
                 <w:webHidden/>
               </w:rPr>
-              <w:t>6</w:t>
+              <w:t>7</w:t>
             </w:r>
             <w:r>
               <w:rPr>
@@ -925,7 +895,7 @@
           <w:pPr>
             <w:pStyle w:val="TOC2"/>
             <w:tabs>
-              <w:tab w:val="right" w:leader="dot" w:pos="10194"/>
+              <w:tab w:val="right" w:leader="dot" w:pos="8449"/>
             </w:tabs>
             <w:rPr>
               <w:rFonts w:eastAsiaTheme="minorEastAsia"/>
@@ -933,13 +903,13 @@
               <w:lang w:eastAsia="en-GB"/>
             </w:rPr>
           </w:pPr>
-          <w:hyperlink w:anchor="_Toc448752729" w:history="1">
+          <w:hyperlink w:anchor="_Toc449284121" w:history="1">
             <w:r>
               <w:rPr>
                 <w:rStyle w:val="Hyperlink"/>
                 <w:noProof/>
               </w:rPr>
-              <w:t>Meta interface</w:t>
+              <w:t>4.1.5 Meta interface</w:t>
             </w:r>
             <w:r>
               <w:rPr>
@@ -960,7 +930,7 @@
                 <w:noProof/>
                 <w:webHidden/>
               </w:rPr>
-              <w:instrText xml:space="preserve"> PAGEREF _Toc448752729 \h </w:instrText>
+              <w:instrText xml:space="preserve"> PAGEREF _Toc449284121 \h </w:instrText>
             </w:r>
             <w:r>
               <w:rPr>
@@ -995,7 +965,7 @@
           <w:pPr>
             <w:pStyle w:val="TOC1"/>
             <w:tabs>
-              <w:tab w:val="right" w:leader="dot" w:pos="10194"/>
+              <w:tab w:val="right" w:leader="dot" w:pos="8449"/>
             </w:tabs>
             <w:rPr>
               <w:rFonts w:eastAsiaTheme="minorEastAsia"/>
@@ -1003,13 +973,13 @@
               <w:lang w:eastAsia="en-GB"/>
             </w:rPr>
           </w:pPr>
-          <w:hyperlink w:anchor="_Toc448752730" w:history="1">
+          <w:hyperlink w:anchor="_Toc449284122" w:history="1">
             <w:r>
               <w:rPr>
                 <w:rStyle w:val="Hyperlink"/>
                 <w:noProof/>
               </w:rPr>
-              <w:t>Player Movement</w:t>
+              <w:t>4.2 Player Movement</w:t>
             </w:r>
             <w:r>
               <w:rPr>
@@ -1030,7 +1000,7 @@
                 <w:noProof/>
                 <w:webHidden/>
               </w:rPr>
-              <w:instrText xml:space="preserve"> PAGEREF _Toc448752730 \h </w:instrText>
+              <w:instrText xml:space="preserve"> PAGEREF _Toc449284122 \h </w:instrText>
             </w:r>
             <w:r>
               <w:rPr>
@@ -1050,7 +1020,7 @@
                 <w:noProof/>
                 <w:webHidden/>
               </w:rPr>
-              <w:t>7</w:t>
+              <w:t>8</w:t>
             </w:r>
             <w:r>
               <w:rPr>
@@ -1065,7 +1035,7 @@
           <w:pPr>
             <w:pStyle w:val="TOC2"/>
             <w:tabs>
-              <w:tab w:val="right" w:leader="dot" w:pos="10194"/>
+              <w:tab w:val="right" w:leader="dot" w:pos="8449"/>
             </w:tabs>
             <w:rPr>
               <w:rFonts w:eastAsiaTheme="minorEastAsia"/>
@@ -1073,13 +1043,13 @@
               <w:lang w:eastAsia="en-GB"/>
             </w:rPr>
           </w:pPr>
-          <w:hyperlink w:anchor="_Toc448752731" w:history="1">
+          <w:hyperlink w:anchor="_Toc449284123" w:history="1">
             <w:r>
               <w:rPr>
                 <w:rStyle w:val="Hyperlink"/>
                 <w:noProof/>
               </w:rPr>
-              <w:t>Rail Movement [5]</w:t>
+              <w:t>4.2.1 Rail Movement [5]</w:t>
             </w:r>
             <w:r>
               <w:rPr>
@@ -1100,7 +1070,7 @@
                 <w:noProof/>
                 <w:webHidden/>
               </w:rPr>
-              <w:instrText xml:space="preserve"> PAGEREF _Toc448752731 \h </w:instrText>
+              <w:instrText xml:space="preserve"> PAGEREF _Toc449284123 \h </w:instrText>
             </w:r>
             <w:r>
               <w:rPr>
@@ -1120,7 +1090,7 @@
                 <w:noProof/>
                 <w:webHidden/>
               </w:rPr>
-              <w:t>7</w:t>
+              <w:t>8</w:t>
             </w:r>
             <w:r>
               <w:rPr>
@@ -1135,7 +1105,7 @@
           <w:pPr>
             <w:pStyle w:val="TOC2"/>
             <w:tabs>
-              <w:tab w:val="right" w:leader="dot" w:pos="10194"/>
+              <w:tab w:val="right" w:leader="dot" w:pos="8449"/>
             </w:tabs>
             <w:rPr>
               <w:rFonts w:eastAsiaTheme="minorEastAsia"/>
@@ -1143,13 +1113,13 @@
               <w:lang w:eastAsia="en-GB"/>
             </w:rPr>
           </w:pPr>
-          <w:hyperlink w:anchor="_Toc448752732" w:history="1">
+          <w:hyperlink w:anchor="_Toc449284124" w:history="1">
             <w:r>
               <w:rPr>
                 <w:rStyle w:val="Hyperlink"/>
                 <w:noProof/>
               </w:rPr>
-              <w:t>Separated Head Movement</w:t>
+              <w:t>4.2.2 Separated Head Movement</w:t>
             </w:r>
             <w:r>
               <w:rPr>
@@ -1170,7 +1140,7 @@
                 <w:noProof/>
                 <w:webHidden/>
               </w:rPr>
-              <w:instrText xml:space="preserve"> PAGEREF _Toc448752732 \h </w:instrText>
+              <w:instrText xml:space="preserve"> PAGEREF _Toc449284124 \h </w:instrText>
             </w:r>
             <w:r>
               <w:rPr>
@@ -1190,7 +1160,7 @@
                 <w:noProof/>
                 <w:webHidden/>
               </w:rPr>
-              <w:t>7</w:t>
+              <w:t>8</w:t>
             </w:r>
             <w:r>
               <w:rPr>
@@ -1205,7 +1175,7 @@
           <w:pPr>
             <w:pStyle w:val="TOC2"/>
             <w:tabs>
-              <w:tab w:val="right" w:leader="dot" w:pos="10194"/>
+              <w:tab w:val="right" w:leader="dot" w:pos="8449"/>
             </w:tabs>
             <w:rPr>
               <w:rFonts w:eastAsiaTheme="minorEastAsia"/>
@@ -1213,13 +1183,13 @@
               <w:lang w:eastAsia="en-GB"/>
             </w:rPr>
           </w:pPr>
-          <w:hyperlink w:anchor="_Toc448752733" w:history="1">
+          <w:hyperlink w:anchor="_Toc449284125" w:history="1">
             <w:r>
               <w:rPr>
                 <w:rStyle w:val="Hyperlink"/>
                 <w:noProof/>
               </w:rPr>
-              <w:t>Connected Head Movement</w:t>
+              <w:t>4.2.3 Connected Head Movement</w:t>
             </w:r>
             <w:r>
               <w:rPr>
@@ -1240,7 +1210,7 @@
                 <w:noProof/>
                 <w:webHidden/>
               </w:rPr>
-              <w:instrText xml:space="preserve"> PAGEREF _Toc448752733 \h </w:instrText>
+              <w:instrText xml:space="preserve"> PAGEREF _Toc449284125 \h </w:instrText>
             </w:r>
             <w:r>
               <w:rPr>
@@ -1260,7 +1230,7 @@
                 <w:noProof/>
                 <w:webHidden/>
               </w:rPr>
-              <w:t>7</w:t>
+              <w:t>8</w:t>
             </w:r>
             <w:r>
               <w:rPr>
@@ -1275,7 +1245,7 @@
           <w:pPr>
             <w:pStyle w:val="TOC1"/>
             <w:tabs>
-              <w:tab w:val="right" w:leader="dot" w:pos="10194"/>
+              <w:tab w:val="right" w:leader="dot" w:pos="8449"/>
             </w:tabs>
             <w:rPr>
               <w:rFonts w:eastAsiaTheme="minorEastAsia"/>
@@ -1283,13 +1253,13 @@
               <w:lang w:eastAsia="en-GB"/>
             </w:rPr>
           </w:pPr>
-          <w:hyperlink w:anchor="_Toc448752734" w:history="1">
+          <w:hyperlink w:anchor="_Toc449284126" w:history="1">
             <w:r>
               <w:rPr>
                 <w:rStyle w:val="Hyperlink"/>
                 <w:noProof/>
               </w:rPr>
-              <w:t>Metrics Tracking</w:t>
+              <w:t>4.3 Metrics Tracking</w:t>
             </w:r>
             <w:r>
               <w:rPr>
@@ -1310,7 +1280,7 @@
                 <w:noProof/>
                 <w:webHidden/>
               </w:rPr>
-              <w:instrText xml:space="preserve"> PAGEREF _Toc448752734 \h </w:instrText>
+              <w:instrText xml:space="preserve"> PAGEREF _Toc449284126 \h </w:instrText>
             </w:r>
             <w:r>
               <w:rPr>
@@ -1345,7 +1315,8 @@
           <w:pPr>
             <w:pStyle w:val="TOC1"/>
             <w:tabs>
-              <w:tab w:val="right" w:leader="dot" w:pos="10194"/>
+              <w:tab w:val="left" w:pos="440"/>
+              <w:tab w:val="right" w:leader="dot" w:pos="8449"/>
             </w:tabs>
             <w:rPr>
               <w:rFonts w:eastAsiaTheme="minorEastAsia"/>
@@ -1353,12 +1324,27 @@
               <w:lang w:eastAsia="en-GB"/>
             </w:rPr>
           </w:pPr>
-          <w:hyperlink w:anchor="_Toc448752735" w:history="1">
+          <w:hyperlink w:anchor="_Toc449284127" w:history="1">
             <w:r>
               <w:rPr>
                 <w:rStyle w:val="Hyperlink"/>
                 <w:noProof/>
               </w:rPr>
+              <w:t>5.</w:t>
+            </w:r>
+            <w:r>
+              <w:rPr>
+                <w:rFonts w:eastAsiaTheme="minorEastAsia"/>
+                <w:noProof/>
+                <w:lang w:eastAsia="en-GB"/>
+              </w:rPr>
+              <w:tab/>
+            </w:r>
+            <w:r>
+              <w:rPr>
+                <w:rStyle w:val="Hyperlink"/>
+                <w:noProof/>
+              </w:rPr>
               <w:t>Implementation and testing</w:t>
             </w:r>
             <w:r>
@@ -1380,7 +1366,7 @@
                 <w:noProof/>
                 <w:webHidden/>
               </w:rPr>
-              <w:instrText xml:space="preserve"> PAGEREF _Toc448752735 \h </w:instrText>
+              <w:instrText xml:space="preserve"> PAGEREF _Toc449284127 \h </w:instrText>
             </w:r>
             <w:r>
               <w:rPr>
@@ -1400,7 +1386,7 @@
                 <w:noProof/>
                 <w:webHidden/>
               </w:rPr>
-              <w:t>8</w:t>
+              <w:t>9</w:t>
             </w:r>
             <w:r>
               <w:rPr>
@@ -1415,7 +1401,7 @@
           <w:pPr>
             <w:pStyle w:val="TOC1"/>
             <w:tabs>
-              <w:tab w:val="right" w:leader="dot" w:pos="10194"/>
+              <w:tab w:val="right" w:leader="dot" w:pos="8449"/>
             </w:tabs>
             <w:rPr>
               <w:rFonts w:eastAsiaTheme="minorEastAsia"/>
@@ -1423,13 +1409,13 @@
               <w:lang w:eastAsia="en-GB"/>
             </w:rPr>
           </w:pPr>
-          <w:hyperlink w:anchor="_Toc448752736" w:history="1">
+          <w:hyperlink w:anchor="_Toc449284128" w:history="1">
             <w:r>
               <w:rPr>
                 <w:rStyle w:val="Hyperlink"/>
                 <w:noProof/>
               </w:rPr>
-              <w:t>Engine Choice</w:t>
+              <w:t>5.1 Engine Choice</w:t>
             </w:r>
             <w:r>
               <w:rPr>
@@ -1450,7 +1436,7 @@
                 <w:noProof/>
                 <w:webHidden/>
               </w:rPr>
-              <w:instrText xml:space="preserve"> PAGEREF _Toc448752736 \h </w:instrText>
+              <w:instrText xml:space="preserve"> PAGEREF _Toc449284128 \h </w:instrText>
             </w:r>
             <w:r>
               <w:rPr>
@@ -1470,7 +1456,7 @@
                 <w:noProof/>
                 <w:webHidden/>
               </w:rPr>
-              <w:t>8</w:t>
+              <w:t>9</w:t>
             </w:r>
             <w:r>
               <w:rPr>
@@ -1485,7 +1471,7 @@
           <w:pPr>
             <w:pStyle w:val="TOC2"/>
             <w:tabs>
-              <w:tab w:val="right" w:leader="dot" w:pos="10194"/>
+              <w:tab w:val="right" w:leader="dot" w:pos="8449"/>
             </w:tabs>
             <w:rPr>
               <w:rFonts w:eastAsiaTheme="minorEastAsia"/>
@@ -1493,13 +1479,13 @@
               <w:lang w:eastAsia="en-GB"/>
             </w:rPr>
           </w:pPr>
-          <w:hyperlink w:anchor="_Toc448752737" w:history="1">
+          <w:hyperlink w:anchor="_Toc449284129" w:history="1">
             <w:r>
               <w:rPr>
                 <w:rStyle w:val="Hyperlink"/>
                 <w:noProof/>
               </w:rPr>
-              <w:t>Unity 5</w:t>
+              <w:t>5.1.1 Unity 5</w:t>
             </w:r>
             <w:r>
               <w:rPr>
@@ -1520,7 +1506,7 @@
                 <w:noProof/>
                 <w:webHidden/>
               </w:rPr>
-              <w:instrText xml:space="preserve"> PAGEREF _Toc448752737 \h </w:instrText>
+              <w:instrText xml:space="preserve"> PAGEREF _Toc449284129 \h </w:instrText>
             </w:r>
             <w:r>
               <w:rPr>
@@ -1540,7 +1526,7 @@
                 <w:noProof/>
                 <w:webHidden/>
               </w:rPr>
-              <w:t>8</w:t>
+              <w:t>9</w:t>
             </w:r>
             <w:r>
               <w:rPr>
@@ -1555,7 +1541,7 @@
           <w:pPr>
             <w:pStyle w:val="TOC2"/>
             <w:tabs>
-              <w:tab w:val="right" w:leader="dot" w:pos="10194"/>
+              <w:tab w:val="right" w:leader="dot" w:pos="8449"/>
             </w:tabs>
             <w:rPr>
               <w:rFonts w:eastAsiaTheme="minorEastAsia"/>
@@ -1563,13 +1549,13 @@
               <w:lang w:eastAsia="en-GB"/>
             </w:rPr>
           </w:pPr>
-          <w:hyperlink w:anchor="_Toc448752738" w:history="1">
+          <w:hyperlink w:anchor="_Toc449284130" w:history="1">
             <w:r>
               <w:rPr>
                 <w:rStyle w:val="Hyperlink"/>
                 <w:noProof/>
               </w:rPr>
-              <w:t>Bespoke</w:t>
+              <w:t>5.1.2 Bespoke</w:t>
             </w:r>
             <w:r>
               <w:rPr>
@@ -1590,7 +1576,7 @@
                 <w:noProof/>
                 <w:webHidden/>
               </w:rPr>
-              <w:instrText xml:space="preserve"> PAGEREF _Toc448752738 \h </w:instrText>
+              <w:instrText xml:space="preserve"> PAGEREF _Toc449284130 \h </w:instrText>
             </w:r>
             <w:r>
               <w:rPr>
@@ -1610,7 +1596,7 @@
                 <w:noProof/>
                 <w:webHidden/>
               </w:rPr>
-              <w:t>8</w:t>
+              <w:t>9</w:t>
             </w:r>
             <w:r>
               <w:rPr>
@@ -1625,7 +1611,7 @@
           <w:pPr>
             <w:pStyle w:val="TOC2"/>
             <w:tabs>
-              <w:tab w:val="right" w:leader="dot" w:pos="10194"/>
+              <w:tab w:val="right" w:leader="dot" w:pos="8449"/>
             </w:tabs>
             <w:rPr>
               <w:rFonts w:eastAsiaTheme="minorEastAsia"/>
@@ -1633,13 +1619,13 @@
               <w:lang w:eastAsia="en-GB"/>
             </w:rPr>
           </w:pPr>
-          <w:hyperlink w:anchor="_Toc448752739" w:history="1">
+          <w:hyperlink w:anchor="_Toc449284131" w:history="1">
             <w:r>
               <w:rPr>
                 <w:rStyle w:val="Hyperlink"/>
                 <w:noProof/>
               </w:rPr>
-              <w:t>Unreal Engine 4</w:t>
+              <w:t>5.1.3 Unreal Engine 4</w:t>
             </w:r>
             <w:r>
               <w:rPr>
@@ -1660,7 +1646,7 @@
                 <w:noProof/>
                 <w:webHidden/>
               </w:rPr>
-              <w:instrText xml:space="preserve"> PAGEREF _Toc448752739 \h </w:instrText>
+              <w:instrText xml:space="preserve"> PAGEREF _Toc449284131 \h </w:instrText>
             </w:r>
             <w:r>
               <w:rPr>
@@ -1680,7 +1666,7 @@
                 <w:noProof/>
                 <w:webHidden/>
               </w:rPr>
-              <w:t>8</w:t>
+              <w:t>10</w:t>
             </w:r>
             <w:r>
               <w:rPr>
@@ -1695,7 +1681,7 @@
           <w:pPr>
             <w:pStyle w:val="TOC1"/>
             <w:tabs>
-              <w:tab w:val="right" w:leader="dot" w:pos="10194"/>
+              <w:tab w:val="right" w:leader="dot" w:pos="8449"/>
             </w:tabs>
             <w:rPr>
               <w:rFonts w:eastAsiaTheme="minorEastAsia"/>
@@ -1703,13 +1689,13 @@
               <w:lang w:eastAsia="en-GB"/>
             </w:rPr>
           </w:pPr>
-          <w:hyperlink w:anchor="_Toc448752740" w:history="1">
+          <w:hyperlink w:anchor="_Toc449284132" w:history="1">
             <w:r>
               <w:rPr>
                 <w:rStyle w:val="Hyperlink"/>
                 <w:noProof/>
               </w:rPr>
-              <w:t>Developed Classes</w:t>
+              <w:t>5.3 Developed Classes</w:t>
             </w:r>
             <w:r>
               <w:rPr>
@@ -1730,7 +1716,7 @@
                 <w:noProof/>
                 <w:webHidden/>
               </w:rPr>
-              <w:instrText xml:space="preserve"> PAGEREF _Toc448752740 \h </w:instrText>
+              <w:instrText xml:space="preserve"> PAGEREF _Toc449284132 \h </w:instrText>
             </w:r>
             <w:r>
               <w:rPr>
@@ -1750,7 +1736,7 @@
                 <w:noProof/>
                 <w:webHidden/>
               </w:rPr>
-              <w:t>9</w:t>
+              <w:t>11</w:t>
             </w:r>
             <w:r>
               <w:rPr>
@@ -1765,7 +1751,7 @@
           <w:pPr>
             <w:pStyle w:val="TOC2"/>
             <w:tabs>
-              <w:tab w:val="right" w:leader="dot" w:pos="10194"/>
+              <w:tab w:val="right" w:leader="dot" w:pos="8449"/>
             </w:tabs>
             <w:rPr>
               <w:rFonts w:eastAsiaTheme="minorEastAsia"/>
@@ -1773,13 +1759,13 @@
               <w:lang w:eastAsia="en-GB"/>
             </w:rPr>
           </w:pPr>
-          <w:hyperlink w:anchor="_Toc448752741" w:history="1">
+          <w:hyperlink w:anchor="_Toc449284133" w:history="1">
             <w:r>
               <w:rPr>
                 <w:rStyle w:val="Hyperlink"/>
                 <w:noProof/>
               </w:rPr>
-              <w:t>Unreal Engine Classes</w:t>
+              <w:t>5.3.1 Unreal Engine Classes</w:t>
             </w:r>
             <w:r>
               <w:rPr>
@@ -1800,7 +1786,7 @@
                 <w:noProof/>
                 <w:webHidden/>
               </w:rPr>
-              <w:instrText xml:space="preserve"> PAGEREF _Toc448752741 \h </w:instrText>
+              <w:instrText xml:space="preserve"> PAGEREF _Toc449284133 \h </w:instrText>
             </w:r>
             <w:r>
               <w:rPr>
@@ -1820,7 +1806,7 @@
                 <w:noProof/>
                 <w:webHidden/>
               </w:rPr>
-              <w:t>11</w:t>
+              <w:t>13</w:t>
             </w:r>
             <w:r>
               <w:rPr>
@@ -1835,7 +1821,7 @@
           <w:pPr>
             <w:pStyle w:val="TOC2"/>
             <w:tabs>
-              <w:tab w:val="right" w:leader="dot" w:pos="10194"/>
+              <w:tab w:val="right" w:leader="dot" w:pos="8449"/>
             </w:tabs>
             <w:rPr>
               <w:rFonts w:eastAsiaTheme="minorEastAsia"/>
@@ -1843,13 +1829,13 @@
               <w:lang w:eastAsia="en-GB"/>
             </w:rPr>
           </w:pPr>
-          <w:hyperlink w:anchor="_Toc448752742" w:history="1">
+          <w:hyperlink w:anchor="_Toc449284134" w:history="1">
             <w:r>
               <w:rPr>
                 <w:rStyle w:val="Hyperlink"/>
                 <w:noProof/>
               </w:rPr>
-              <w:t>Blueprints</w:t>
+              <w:t>5.3.2 Blueprints</w:t>
             </w:r>
             <w:r>
               <w:rPr>
@@ -1870,7 +1856,7 @@
                 <w:noProof/>
                 <w:webHidden/>
               </w:rPr>
-              <w:instrText xml:space="preserve"> PAGEREF _Toc448752742 \h </w:instrText>
+              <w:instrText xml:space="preserve"> PAGEREF _Toc449284134 \h </w:instrText>
             </w:r>
             <w:r>
               <w:rPr>
@@ -1890,7 +1876,7 @@
                 <w:noProof/>
                 <w:webHidden/>
               </w:rPr>
-              <w:t>12</w:t>
+              <w:t>14</w:t>
             </w:r>
             <w:r>
               <w:rPr>
@@ -1905,7 +1891,7 @@
           <w:pPr>
             <w:pStyle w:val="TOC2"/>
             <w:tabs>
-              <w:tab w:val="right" w:leader="dot" w:pos="10194"/>
+              <w:tab w:val="right" w:leader="dot" w:pos="8449"/>
             </w:tabs>
             <w:rPr>
               <w:rFonts w:eastAsiaTheme="minorEastAsia"/>
@@ -1913,13 +1899,13 @@
               <w:lang w:eastAsia="en-GB"/>
             </w:rPr>
           </w:pPr>
-          <w:hyperlink w:anchor="_Toc448752743" w:history="1">
+          <w:hyperlink w:anchor="_Toc449284135" w:history="1">
             <w:r>
               <w:rPr>
                 <w:rStyle w:val="Hyperlink"/>
                 <w:noProof/>
               </w:rPr>
-              <w:t>Blueprints for Widgets</w:t>
+              <w:t>5.3.3 Blueprints for Widgets</w:t>
             </w:r>
             <w:r>
               <w:rPr>
@@ -1940,7 +1926,7 @@
                 <w:noProof/>
                 <w:webHidden/>
               </w:rPr>
-              <w:instrText xml:space="preserve"> PAGEREF _Toc448752743 \h </w:instrText>
+              <w:instrText xml:space="preserve"> PAGEREF _Toc449284135 \h </w:instrText>
             </w:r>
             <w:r>
               <w:rPr>
@@ -1960,7 +1946,7 @@
                 <w:noProof/>
                 <w:webHidden/>
               </w:rPr>
-              <w:t>12</w:t>
+              <w:t>14</w:t>
             </w:r>
             <w:r>
               <w:rPr>
@@ -1975,7 +1961,7 @@
           <w:pPr>
             <w:pStyle w:val="TOC2"/>
             <w:tabs>
-              <w:tab w:val="right" w:leader="dot" w:pos="10194"/>
+              <w:tab w:val="right" w:leader="dot" w:pos="8449"/>
             </w:tabs>
             <w:rPr>
               <w:rFonts w:eastAsiaTheme="minorEastAsia"/>
@@ -1983,13 +1969,13 @@
               <w:lang w:eastAsia="en-GB"/>
             </w:rPr>
           </w:pPr>
-          <w:hyperlink w:anchor="_Toc448752744" w:history="1">
+          <w:hyperlink w:anchor="_Toc449284136" w:history="1">
             <w:r>
               <w:rPr>
                 <w:rStyle w:val="Hyperlink"/>
                 <w:noProof/>
               </w:rPr>
-              <w:t>Blueprints for HUD’s</w:t>
+              <w:t>5.3.4 Blueprints for HUD’s</w:t>
             </w:r>
             <w:r>
               <w:rPr>
@@ -2010,7 +1996,7 @@
                 <w:noProof/>
                 <w:webHidden/>
               </w:rPr>
-              <w:instrText xml:space="preserve"> PAGEREF _Toc448752744 \h </w:instrText>
+              <w:instrText xml:space="preserve"> PAGEREF _Toc449284136 \h </w:instrText>
             </w:r>
             <w:r>
               <w:rPr>
@@ -2030,7 +2016,7 @@
                 <w:noProof/>
                 <w:webHidden/>
               </w:rPr>
-              <w:t>13</w:t>
+              <w:t>14</w:t>
             </w:r>
             <w:r>
               <w:rPr>
@@ -2045,7 +2031,7 @@
           <w:pPr>
             <w:pStyle w:val="TOC2"/>
             <w:tabs>
-              <w:tab w:val="right" w:leader="dot" w:pos="10194"/>
+              <w:tab w:val="right" w:leader="dot" w:pos="8449"/>
             </w:tabs>
             <w:rPr>
               <w:rFonts w:eastAsiaTheme="minorEastAsia"/>
@@ -2053,13 +2039,13 @@
               <w:lang w:eastAsia="en-GB"/>
             </w:rPr>
           </w:pPr>
-          <w:hyperlink w:anchor="_Toc448752745" w:history="1">
+          <w:hyperlink w:anchor="_Toc449284137" w:history="1">
             <w:r>
               <w:rPr>
                 <w:rStyle w:val="Hyperlink"/>
                 <w:noProof/>
               </w:rPr>
-              <w:t>Diegetic Interface</w:t>
+              <w:t>5.3.5 Diegetic Interface</w:t>
             </w:r>
             <w:r>
               <w:rPr>
@@ -2080,7 +2066,7 @@
                 <w:noProof/>
                 <w:webHidden/>
               </w:rPr>
-              <w:instrText xml:space="preserve"> PAGEREF _Toc448752745 \h </w:instrText>
+              <w:instrText xml:space="preserve"> PAGEREF _Toc449284137 \h </w:instrText>
             </w:r>
             <w:r>
               <w:rPr>
@@ -2100,7 +2086,7 @@
                 <w:noProof/>
                 <w:webHidden/>
               </w:rPr>
-              <w:t>13</w:t>
+              <w:t>15</w:t>
             </w:r>
             <w:r>
               <w:rPr>
@@ -2115,7 +2101,8 @@
           <w:pPr>
             <w:pStyle w:val="TOC1"/>
             <w:tabs>
-              <w:tab w:val="right" w:leader="dot" w:pos="10194"/>
+              <w:tab w:val="left" w:pos="440"/>
+              <w:tab w:val="right" w:leader="dot" w:pos="8449"/>
             </w:tabs>
             <w:rPr>
               <w:rFonts w:eastAsiaTheme="minorEastAsia"/>
@@ -2123,12 +2110,27 @@
               <w:lang w:eastAsia="en-GB"/>
             </w:rPr>
           </w:pPr>
-          <w:hyperlink w:anchor="_Toc448752746" w:history="1">
+          <w:hyperlink w:anchor="_Toc449284138" w:history="1">
             <w:r>
               <w:rPr>
                 <w:rStyle w:val="Hyperlink"/>
                 <w:noProof/>
               </w:rPr>
+              <w:t>6.</w:t>
+            </w:r>
+            <w:r>
+              <w:rPr>
+                <w:rFonts w:eastAsiaTheme="minorEastAsia"/>
+                <w:noProof/>
+                <w:lang w:eastAsia="en-GB"/>
+              </w:rPr>
+              <w:tab/>
+            </w:r>
+            <w:r>
+              <w:rPr>
+                <w:rStyle w:val="Hyperlink"/>
+                <w:noProof/>
+              </w:rPr>
               <w:t>Testing</w:t>
             </w:r>
             <w:r>
@@ -2150,7 +2152,7 @@
                 <w:noProof/>
                 <w:webHidden/>
               </w:rPr>
-              <w:instrText xml:space="preserve"> PAGEREF _Toc448752746 \h </w:instrText>
+              <w:instrText xml:space="preserve"> PAGEREF _Toc449284138 \h </w:instrText>
             </w:r>
             <w:r>
               <w:rPr>
@@ -2170,7 +2172,7 @@
                 <w:noProof/>
                 <w:webHidden/>
               </w:rPr>
-              <w:t>14</w:t>
+              <w:t>15</w:t>
             </w:r>
             <w:r>
               <w:rPr>
@@ -2185,7 +2187,7 @@
           <w:pPr>
             <w:pStyle w:val="TOC2"/>
             <w:tabs>
-              <w:tab w:val="right" w:leader="dot" w:pos="10194"/>
+              <w:tab w:val="right" w:leader="dot" w:pos="8449"/>
             </w:tabs>
             <w:rPr>
               <w:rFonts w:eastAsiaTheme="minorEastAsia"/>
@@ -2193,13 +2195,13 @@
               <w:lang w:eastAsia="en-GB"/>
             </w:rPr>
           </w:pPr>
-          <w:hyperlink w:anchor="_Toc448752747" w:history="1">
+          <w:hyperlink w:anchor="_Toc449284139" w:history="1">
             <w:r>
               <w:rPr>
                 <w:rStyle w:val="Hyperlink"/>
                 <w:noProof/>
               </w:rPr>
-              <w:t>Automated tests</w:t>
+              <w:t>6.1 Automated tests</w:t>
             </w:r>
             <w:r>
               <w:rPr>
@@ -2220,7 +2222,7 @@
                 <w:noProof/>
                 <w:webHidden/>
               </w:rPr>
-              <w:instrText xml:space="preserve"> PAGEREF _Toc448752747 \h </w:instrText>
+              <w:instrText xml:space="preserve"> PAGEREF _Toc449284139 \h </w:instrText>
             </w:r>
             <w:r>
               <w:rPr>
@@ -2240,7 +2242,7 @@
                 <w:noProof/>
                 <w:webHidden/>
               </w:rPr>
-              <w:t>14</w:t>
+              <w:t>15</w:t>
             </w:r>
             <w:r>
               <w:rPr>
@@ -2255,7 +2257,7 @@
           <w:pPr>
             <w:pStyle w:val="TOC2"/>
             <w:tabs>
-              <w:tab w:val="right" w:leader="dot" w:pos="10194"/>
+              <w:tab w:val="right" w:leader="dot" w:pos="8449"/>
             </w:tabs>
             <w:rPr>
               <w:rFonts w:eastAsiaTheme="minorEastAsia"/>
@@ -2263,13 +2265,13 @@
               <w:lang w:eastAsia="en-GB"/>
             </w:rPr>
           </w:pPr>
-          <w:hyperlink w:anchor="_Toc448752748" w:history="1">
+          <w:hyperlink w:anchor="_Toc449284140" w:history="1">
             <w:r>
               <w:rPr>
                 <w:rStyle w:val="Hyperlink"/>
                 <w:noProof/>
               </w:rPr>
-              <w:t>Experiment test runs</w:t>
+              <w:t>6.2 Experiment test runs</w:t>
             </w:r>
             <w:r>
               <w:rPr>
@@ -2290,7 +2292,7 @@
                 <w:noProof/>
                 <w:webHidden/>
               </w:rPr>
-              <w:instrText xml:space="preserve"> PAGEREF _Toc448752748 \h </w:instrText>
+              <w:instrText xml:space="preserve"> PAGEREF _Toc449284140 \h </w:instrText>
             </w:r>
             <w:r>
               <w:rPr>
@@ -2310,7 +2312,7 @@
                 <w:noProof/>
                 <w:webHidden/>
               </w:rPr>
-              <w:t>14</w:t>
+              <w:t>16</w:t>
             </w:r>
             <w:r>
               <w:rPr>
@@ -2325,7 +2327,7 @@
           <w:pPr>
             <w:pStyle w:val="TOC2"/>
             <w:tabs>
-              <w:tab w:val="right" w:leader="dot" w:pos="10194"/>
+              <w:tab w:val="right" w:leader="dot" w:pos="8449"/>
             </w:tabs>
             <w:rPr>
               <w:rFonts w:eastAsiaTheme="minorEastAsia"/>
@@ -2333,13 +2335,13 @@
               <w:lang w:eastAsia="en-GB"/>
             </w:rPr>
           </w:pPr>
-          <w:hyperlink w:anchor="_Toc448752749" w:history="1">
+          <w:hyperlink w:anchor="_Toc449284141" w:history="1">
             <w:r>
               <w:rPr>
                 <w:rStyle w:val="Hyperlink"/>
                 <w:noProof/>
               </w:rPr>
-              <w:t>Gameplay test plan</w:t>
+              <w:t>6.3 Gameplay test plan</w:t>
             </w:r>
             <w:r>
               <w:rPr>
@@ -2360,7 +2362,7 @@
                 <w:noProof/>
                 <w:webHidden/>
               </w:rPr>
-              <w:instrText xml:space="preserve"> PAGEREF _Toc448752749 \h </w:instrText>
+              <w:instrText xml:space="preserve"> PAGEREF _Toc449284141 \h </w:instrText>
             </w:r>
             <w:r>
               <w:rPr>
@@ -2380,7 +2382,7 @@
                 <w:noProof/>
                 <w:webHidden/>
               </w:rPr>
-              <w:t>15</w:t>
+              <w:t>17</w:t>
             </w:r>
             <w:r>
               <w:rPr>
@@ -2395,7 +2397,8 @@
           <w:pPr>
             <w:pStyle w:val="TOC1"/>
             <w:tabs>
-              <w:tab w:val="right" w:leader="dot" w:pos="10194"/>
+              <w:tab w:val="left" w:pos="440"/>
+              <w:tab w:val="right" w:leader="dot" w:pos="8449"/>
             </w:tabs>
             <w:rPr>
               <w:rFonts w:eastAsiaTheme="minorEastAsia"/>
@@ -2403,12 +2406,27 @@
               <w:lang w:eastAsia="en-GB"/>
             </w:rPr>
           </w:pPr>
-          <w:hyperlink w:anchor="_Toc448752750" w:history="1">
+          <w:hyperlink w:anchor="_Toc449284142" w:history="1">
             <w:r>
               <w:rPr>
                 <w:rStyle w:val="Hyperlink"/>
                 <w:noProof/>
               </w:rPr>
+              <w:t>7.</w:t>
+            </w:r>
+            <w:r>
+              <w:rPr>
+                <w:rFonts w:eastAsiaTheme="minorEastAsia"/>
+                <w:noProof/>
+                <w:lang w:eastAsia="en-GB"/>
+              </w:rPr>
+              <w:tab/>
+            </w:r>
+            <w:r>
+              <w:rPr>
+                <w:rStyle w:val="Hyperlink"/>
+                <w:noProof/>
+              </w:rPr>
               <w:t>Conclusions</w:t>
             </w:r>
             <w:r>
@@ -2430,7 +2448,7 @@
                 <w:noProof/>
                 <w:webHidden/>
               </w:rPr>
-              <w:instrText xml:space="preserve"> PAGEREF _Toc448752750 \h </w:instrText>
+              <w:instrText xml:space="preserve"> PAGEREF _Toc449284142 \h </w:instrText>
             </w:r>
             <w:r>
               <w:rPr>
@@ -2450,7 +2468,7 @@
                 <w:noProof/>
                 <w:webHidden/>
               </w:rPr>
-              <w:t>16</w:t>
+              <w:t>18</w:t>
             </w:r>
             <w:r>
               <w:rPr>
@@ -2465,7 +2483,7 @@
           <w:pPr>
             <w:pStyle w:val="TOC2"/>
             <w:tabs>
-              <w:tab w:val="right" w:leader="dot" w:pos="10194"/>
+              <w:tab w:val="right" w:leader="dot" w:pos="8449"/>
             </w:tabs>
             <w:rPr>
               <w:rFonts w:eastAsiaTheme="minorEastAsia"/>
@@ -2473,13 +2491,13 @@
               <w:lang w:eastAsia="en-GB"/>
             </w:rPr>
           </w:pPr>
-          <w:hyperlink w:anchor="_Toc448752751" w:history="1">
+          <w:hyperlink w:anchor="_Toc449284143" w:history="1">
             <w:r>
               <w:rPr>
                 <w:rStyle w:val="Hyperlink"/>
                 <w:noProof/>
               </w:rPr>
-              <w:t>Future work</w:t>
+              <w:t>7.1 Future work</w:t>
             </w:r>
             <w:r>
               <w:rPr>
@@ -2500,7 +2518,7 @@
                 <w:noProof/>
                 <w:webHidden/>
               </w:rPr>
-              <w:instrText xml:space="preserve"> PAGEREF _Toc448752751 \h </w:instrText>
+              <w:instrText xml:space="preserve"> PAGEREF _Toc449284143 \h </w:instrText>
             </w:r>
             <w:r>
               <w:rPr>
@@ -2520,7 +2538,7 @@
                 <w:noProof/>
                 <w:webHidden/>
               </w:rPr>
-              <w:t>16</w:t>
+              <w:t>19</w:t>
             </w:r>
             <w:r>
               <w:rPr>
@@ -2535,7 +2553,7 @@
           <w:pPr>
             <w:pStyle w:val="TOC1"/>
             <w:tabs>
-              <w:tab w:val="right" w:leader="dot" w:pos="10194"/>
+              <w:tab w:val="right" w:leader="dot" w:pos="8449"/>
             </w:tabs>
             <w:rPr>
               <w:rFonts w:eastAsiaTheme="minorEastAsia"/>
@@ -2543,7 +2561,7 @@
               <w:lang w:eastAsia="en-GB"/>
             </w:rPr>
           </w:pPr>
-          <w:hyperlink w:anchor="_Toc448752752" w:history="1">
+          <w:hyperlink w:anchor="_Toc449284144" w:history="1">
             <w:r>
               <w:rPr>
                 <w:rStyle w:val="Hyperlink"/>
@@ -2570,7 +2588,7 @@
                 <w:noProof/>
                 <w:webHidden/>
               </w:rPr>
-              <w:instrText xml:space="preserve"> PAGEREF _Toc448752752 \h </w:instrText>
+              <w:instrText xml:space="preserve"> PAGEREF _Toc449284144 \h </w:instrText>
             </w:r>
             <w:r>
               <w:rPr>
@@ -2590,7 +2608,7 @@
                 <w:noProof/>
                 <w:webHidden/>
               </w:rPr>
-              <w:t>17</w:t>
+              <w:t>19</w:t>
             </w:r>
             <w:r>
               <w:rPr>
@@ -2608,6 +2626,7 @@
               <w:bCs/>
               <w:noProof/>
             </w:rPr>
+            <w:lastRenderedPageBreak/>
             <w:fldChar w:fldCharType="end"/>
           </w:r>
         </w:p>
@@ -2616,14 +2635,17 @@
     <w:p>
       <w:pPr>
         <w:pStyle w:val="MyHeading"/>
-        <w:jc w:val="both"/>
-      </w:pPr>
-      <w:bookmarkStart w:id="3" w:name="_Toc448752720"/>
-      <w:r>
-        <w:lastRenderedPageBreak/>
+        <w:numPr>
+          <w:ilvl w:val="0"/>
+          <w:numId w:val="2"/>
+        </w:numPr>
+        <w:jc w:val="both"/>
+      </w:pPr>
+      <w:bookmarkStart w:id="4" w:name="_Toc449284112"/>
+      <w:r>
         <w:t>Introduction</w:t>
       </w:r>
-      <w:bookmarkEnd w:id="3"/>
+      <w:bookmarkEnd w:id="4"/>
     </w:p>
     <w:p>
       <w:pPr>
@@ -2682,13 +2704,17 @@
     <w:p>
       <w:pPr>
         <w:pStyle w:val="MyHeading"/>
-        <w:jc w:val="both"/>
-      </w:pPr>
-      <w:bookmarkStart w:id="4" w:name="_Toc448752721"/>
+        <w:numPr>
+          <w:ilvl w:val="0"/>
+          <w:numId w:val="2"/>
+        </w:numPr>
+        <w:jc w:val="both"/>
+      </w:pPr>
+      <w:bookmarkStart w:id="5" w:name="_Toc449284113"/>
       <w:r>
         <w:t>System Specification</w:t>
       </w:r>
-      <w:bookmarkEnd w:id="4"/>
+      <w:bookmarkEnd w:id="5"/>
       <w:r>
         <w:t xml:space="preserve"> </w:t>
       </w:r>
@@ -2741,8 +2767,8 @@
         <w:tblLook w:val="04A0" w:firstRow="1" w:lastRow="0" w:firstColumn="1" w:lastColumn="0" w:noHBand="0" w:noVBand="1"/>
       </w:tblPr>
       <w:tblGrid>
-        <w:gridCol w:w="5097"/>
-        <w:gridCol w:w="5097"/>
+        <w:gridCol w:w="4173"/>
+        <w:gridCol w:w="4276"/>
       </w:tblGrid>
       <w:tr>
         <w:tc>
@@ -2867,6 +2893,7 @@
           </w:tcPr>
           <w:p>
             <w:r>
+              <w:lastRenderedPageBreak/>
               <w:t>Projectile Collision</w:t>
             </w:r>
           </w:p>
@@ -2916,7 +2943,6 @@
           </w:tcPr>
           <w:p>
             <w:r>
-              <w:lastRenderedPageBreak/>
               <w:t>Projectile asset</w:t>
             </w:r>
           </w:p>
@@ -3054,14 +3080,27 @@
       <w:r>
         <w:t xml:space="preserve">Figure </w:t>
       </w:r>
-      <w:fldSimple w:instr=" SEQ Figure \* ARABIC ">
-        <w:r>
-          <w:rPr>
-            <w:noProof/>
-          </w:rPr>
-          <w:t>1</w:t>
-        </w:r>
-      </w:fldSimple>
+      <w:r>
+        <w:fldChar w:fldCharType="begin"/>
+      </w:r>
+      <w:r>
+        <w:instrText xml:space="preserve"> SEQ Figure \* ARABIC </w:instrText>
+      </w:r>
+      <w:r>
+        <w:fldChar w:fldCharType="separate"/>
+      </w:r>
+      <w:r>
+        <w:rPr>
+          <w:noProof/>
+        </w:rPr>
+        <w:t>1</w:t>
+      </w:r>
+      <w:r>
+        <w:rPr>
+          <w:noProof/>
+        </w:rPr>
+        <w:fldChar w:fldCharType="end"/>
+      </w:r>
       <w:r>
         <w:t>.</w:t>
       </w:r>
@@ -3076,8 +3115,8 @@
         <w:tblLook w:val="04A0" w:firstRow="1" w:lastRow="0" w:firstColumn="1" w:lastColumn="0" w:noHBand="0" w:noVBand="1"/>
       </w:tblPr>
       <w:tblGrid>
-        <w:gridCol w:w="5097"/>
-        <w:gridCol w:w="5097"/>
+        <w:gridCol w:w="4174"/>
+        <w:gridCol w:w="4275"/>
       </w:tblGrid>
       <w:tr>
         <w:trPr>
@@ -3243,6 +3282,7 @@
           </w:tcPr>
           <w:p>
             <w:r>
+              <w:lastRenderedPageBreak/>
               <w:t>Interface Manager</w:t>
             </w:r>
           </w:p>
@@ -3370,14 +3410,27 @@
       <w:r>
         <w:t xml:space="preserve">Figure </w:t>
       </w:r>
-      <w:fldSimple w:instr=" SEQ Figure \* ARABIC ">
-        <w:r>
-          <w:rPr>
-            <w:noProof/>
-          </w:rPr>
-          <w:t>2</w:t>
-        </w:r>
-      </w:fldSimple>
+      <w:r>
+        <w:fldChar w:fldCharType="begin"/>
+      </w:r>
+      <w:r>
+        <w:instrText xml:space="preserve"> SEQ Figure \* ARABIC </w:instrText>
+      </w:r>
+      <w:r>
+        <w:fldChar w:fldCharType="separate"/>
+      </w:r>
+      <w:r>
+        <w:rPr>
+          <w:noProof/>
+        </w:rPr>
+        <w:t>2</w:t>
+      </w:r>
+      <w:r>
+        <w:rPr>
+          <w:noProof/>
+        </w:rPr>
+        <w:fldChar w:fldCharType="end"/>
+      </w:r>
       <w:r>
         <w:t>.</w:t>
       </w:r>
@@ -3393,14 +3446,17 @@
     <w:p>
       <w:pPr>
         <w:pStyle w:val="MyHeading"/>
-        <w:jc w:val="both"/>
-      </w:pPr>
-      <w:bookmarkStart w:id="5" w:name="_Toc448752722"/>
-      <w:r>
-        <w:lastRenderedPageBreak/>
+        <w:numPr>
+          <w:ilvl w:val="0"/>
+          <w:numId w:val="2"/>
+        </w:numPr>
+        <w:jc w:val="both"/>
+      </w:pPr>
+      <w:bookmarkStart w:id="6" w:name="_Toc449284114"/>
+      <w:r>
         <w:t>Hardware Requirements</w:t>
       </w:r>
-      <w:bookmarkEnd w:id="5"/>
+      <w:bookmarkEnd w:id="6"/>
     </w:p>
     <w:p>
       <w:pPr>
@@ -3426,8 +3482,8 @@
         <w:tblLook w:val="04A0" w:firstRow="1" w:lastRow="0" w:firstColumn="1" w:lastColumn="0" w:noHBand="0" w:noVBand="1"/>
       </w:tblPr>
       <w:tblGrid>
-        <w:gridCol w:w="5097"/>
-        <w:gridCol w:w="5097"/>
+        <w:gridCol w:w="4233"/>
+        <w:gridCol w:w="4216"/>
       </w:tblGrid>
       <w:tr>
         <w:tc>
@@ -3674,14 +3730,27 @@
       <w:r>
         <w:t xml:space="preserve">Figure </w:t>
       </w:r>
-      <w:fldSimple w:instr=" SEQ Figure \* ARABIC ">
-        <w:r>
-          <w:rPr>
-            <w:noProof/>
-          </w:rPr>
-          <w:t>3</w:t>
-        </w:r>
-      </w:fldSimple>
+      <w:r>
+        <w:fldChar w:fldCharType="begin"/>
+      </w:r>
+      <w:r>
+        <w:instrText xml:space="preserve"> SEQ Figure \* ARABIC </w:instrText>
+      </w:r>
+      <w:r>
+        <w:fldChar w:fldCharType="separate"/>
+      </w:r>
+      <w:r>
+        <w:rPr>
+          <w:noProof/>
+        </w:rPr>
+        <w:t>3</w:t>
+      </w:r>
+      <w:r>
+        <w:rPr>
+          <w:noProof/>
+        </w:rPr>
+        <w:fldChar w:fldCharType="end"/>
+      </w:r>
       <w:r>
         <w:t>.</w:t>
       </w:r>
@@ -3697,14 +3766,25 @@
     </w:p>
     <w:p>
       <w:pPr>
+        <w:spacing w:line="360" w:lineRule="auto"/>
+        <w:jc w:val="both"/>
+      </w:pPr>
+    </w:p>
+    <w:p>
+      <w:pPr>
         <w:pStyle w:val="MyHeading"/>
-        <w:jc w:val="both"/>
-      </w:pPr>
-      <w:bookmarkStart w:id="6" w:name="_Toc448752723"/>
-      <w:r>
+        <w:numPr>
+          <w:ilvl w:val="0"/>
+          <w:numId w:val="2"/>
+        </w:numPr>
+        <w:jc w:val="both"/>
+      </w:pPr>
+      <w:bookmarkStart w:id="7" w:name="_Toc449284115"/>
+      <w:r>
+        <w:lastRenderedPageBreak/>
         <w:t>Design</w:t>
       </w:r>
-      <w:bookmarkEnd w:id="6"/>
+      <w:bookmarkEnd w:id="7"/>
     </w:p>
     <w:p>
       <w:pPr>
@@ -3800,14 +3880,27 @@
       <w:r>
         <w:t xml:space="preserve">Figure </w:t>
       </w:r>
-      <w:fldSimple w:instr=" SEQ Figure \* ARABIC ">
-        <w:r>
-          <w:rPr>
-            <w:noProof/>
-          </w:rPr>
-          <w:t>4</w:t>
-        </w:r>
-      </w:fldSimple>
+      <w:r>
+        <w:fldChar w:fldCharType="begin"/>
+      </w:r>
+      <w:r>
+        <w:instrText xml:space="preserve"> SEQ Figure \* ARABIC </w:instrText>
+      </w:r>
+      <w:r>
+        <w:fldChar w:fldCharType="separate"/>
+      </w:r>
+      <w:r>
+        <w:rPr>
+          <w:noProof/>
+        </w:rPr>
+        <w:t>4</w:t>
+      </w:r>
+      <w:r>
+        <w:rPr>
+          <w:noProof/>
+        </w:rPr>
+        <w:fldChar w:fldCharType="end"/>
+      </w:r>
       <w:r>
         <w:t>. Basic class outline.</w:t>
       </w:r>
@@ -3815,17 +3908,20 @@
     <w:p>
       <w:pPr>
         <w:pStyle w:val="MyHeading"/>
-        <w:jc w:val="both"/>
-      </w:pPr>
-      <w:bookmarkStart w:id="7" w:name="_Toc448752724"/>
-      <w:r>
-        <w:lastRenderedPageBreak/>
+        <w:numPr>
+          <w:ilvl w:val="1"/>
+          <w:numId w:val="2"/>
+        </w:numPr>
+        <w:jc w:val="both"/>
+      </w:pPr>
+      <w:bookmarkStart w:id="8" w:name="_Toc449284116"/>
+      <w:r>
         <w:t>Interface Design</w:t>
       </w:r>
       <w:r>
         <w:t xml:space="preserve"> [4]</w:t>
       </w:r>
-      <w:bookmarkEnd w:id="7"/>
+      <w:bookmarkEnd w:id="8"/>
     </w:p>
     <w:p>
       <w:pPr>
@@ -3841,11 +3937,14 @@
         <w:pStyle w:val="MySubHeading"/>
         <w:jc w:val="both"/>
       </w:pPr>
-      <w:bookmarkStart w:id="8" w:name="_Toc448752725"/>
+      <w:bookmarkStart w:id="9" w:name="_Toc449284117"/>
+      <w:r>
+        <w:t xml:space="preserve">4.1.1 </w:t>
+      </w:r>
       <w:r>
         <w:t>Interfaces general design</w:t>
       </w:r>
-      <w:bookmarkEnd w:id="8"/>
+      <w:bookmarkEnd w:id="9"/>
     </w:p>
     <w:p>
       <w:pPr>
@@ -3857,16 +3956,21 @@
       </w:r>
     </w:p>
     <w:p/>
+    <w:p/>
+    <w:p/>
     <w:p>
       <w:pPr>
         <w:pStyle w:val="MySubHeading"/>
         <w:jc w:val="both"/>
       </w:pPr>
-      <w:bookmarkStart w:id="9" w:name="_Toc448752726"/>
+      <w:bookmarkStart w:id="10" w:name="_Toc449284118"/>
+      <w:r>
+        <w:t xml:space="preserve">4.1.2 </w:t>
+      </w:r>
       <w:r>
         <w:t>Diegetic interface</w:t>
       </w:r>
-      <w:bookmarkEnd w:id="9"/>
+      <w:bookmarkEnd w:id="10"/>
     </w:p>
     <w:p>
       <w:pPr>
@@ -3883,20 +3987,21 @@
             <w:drawing>
               <wp:anchor distT="0" distB="0" distL="114300" distR="114300" simplePos="0" relativeHeight="251660288" behindDoc="1" locked="0" layoutInCell="1" allowOverlap="1" wp14:anchorId="23EFBDEF" wp14:editId="3F5644E7">
                 <wp:simplePos x="0" y="0"/>
-                <wp:positionH relativeFrom="column">
-                  <wp:posOffset>4079240</wp:posOffset>
+                <wp:positionH relativeFrom="margin">
+                  <wp:align>right</wp:align>
                 </wp:positionH>
                 <wp:positionV relativeFrom="paragraph">
-                  <wp:posOffset>1408430</wp:posOffset>
+                  <wp:posOffset>1398160</wp:posOffset>
                 </wp:positionV>
                 <wp:extent cx="2392045" cy="635"/>
-                <wp:effectExtent l="0" t="0" r="0" b="0"/>
+                <wp:effectExtent l="0" t="0" r="8255" b="0"/>
                 <wp:wrapTight wrapText="bothSides">
                   <wp:wrapPolygon edited="0">
                     <wp:start x="0" y="0"/>
-                    <wp:lineTo x="0" y="21600"/>
-                    <wp:lineTo x="21600" y="21600"/>
-                    <wp:lineTo x="21600" y="0"/>
+                    <wp:lineTo x="0" y="20057"/>
+                    <wp:lineTo x="21503" y="20057"/>
+                    <wp:lineTo x="21503" y="0"/>
+                    <wp:lineTo x="0" y="0"/>
                   </wp:wrapPolygon>
                 </wp:wrapTight>
                 <wp:docPr id="1" name="Text Box 1"/>
@@ -3934,14 +4039,27 @@
                             <w:r>
                               <w:t xml:space="preserve">Figure </w:t>
                             </w:r>
-                            <w:fldSimple w:instr=" SEQ Figure \* ARABIC ">
-                              <w:r>
-                                <w:rPr>
-                                  <w:noProof/>
-                                </w:rPr>
-                                <w:t>5</w:t>
-                              </w:r>
-                            </w:fldSimple>
+                            <w:r>
+                              <w:fldChar w:fldCharType="begin"/>
+                            </w:r>
+                            <w:r>
+                              <w:instrText xml:space="preserve"> SEQ Figure \* ARABIC </w:instrText>
+                            </w:r>
+                            <w:r>
+                              <w:fldChar w:fldCharType="separate"/>
+                            </w:r>
+                            <w:r>
+                              <w:rPr>
+                                <w:noProof/>
+                              </w:rPr>
+                              <w:t>5</w:t>
+                            </w:r>
+                            <w:r>
+                              <w:rPr>
+                                <w:noProof/>
+                              </w:rPr>
+                              <w:fldChar w:fldCharType="end"/>
+                            </w:r>
                             <w:r>
                               <w:t>. Alien Isolation Hand scanner</w:t>
                             </w:r>
@@ -3966,7 +4084,7 @@
                 <v:stroke joinstyle="miter"/>
                 <v:path gradientshapeok="t" o:connecttype="rect"/>
               </v:shapetype>
-              <v:shape id="Text Box 1" o:spid="_x0000_s1026" type="#_x0000_t202" style="position:absolute;left:0;text-align:left;margin-left:321.2pt;margin-top:110.9pt;width:188.35pt;height:.05pt;z-index:-251656192;visibility:visible;mso-wrap-style:square;mso-wrap-distance-left:9pt;mso-wrap-distance-top:0;mso-wrap-distance-right:9pt;mso-wrap-distance-bottom:0;mso-position-horizontal:absolute;mso-position-horizontal-relative:text;mso-position-vertical:absolute;mso-position-vertical-relative:text;v-text-anchor:top" o:gfxdata="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" stroked="f">
+              <v:shape id="Text Box 1" o:spid="_x0000_s1026" type="#_x0000_t202" style="position:absolute;left:0;text-align:left;margin-left:137.15pt;margin-top:110.1pt;width:188.35pt;height:.05pt;z-index:-251656192;visibility:visible;mso-wrap-style:square;mso-wrap-distance-left:9pt;mso-wrap-distance-top:0;mso-wrap-distance-right:9pt;mso-wrap-distance-bottom:0;mso-position-horizontal:right;mso-position-horizontal-relative:margin;mso-position-vertical:absolute;mso-position-vertical-relative:text;v-text-anchor:top" o:gfxdata="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" stroked="f">
                 <v:textbox style="mso-fit-shape-to-text:t" inset="0,0,0,0">
                   <w:txbxContent>
                     <w:p>
@@ -3980,21 +4098,34 @@
                       <w:r>
                         <w:t xml:space="preserve">Figure </w:t>
                       </w:r>
-                      <w:fldSimple w:instr=" SEQ Figure \* ARABIC ">
-                        <w:r>
-                          <w:rPr>
-                            <w:noProof/>
-                          </w:rPr>
-                          <w:t>5</w:t>
-                        </w:r>
-                      </w:fldSimple>
+                      <w:r>
+                        <w:fldChar w:fldCharType="begin"/>
+                      </w:r>
+                      <w:r>
+                        <w:instrText xml:space="preserve"> SEQ Figure \* ARABIC </w:instrText>
+                      </w:r>
+                      <w:r>
+                        <w:fldChar w:fldCharType="separate"/>
+                      </w:r>
+                      <w:r>
+                        <w:rPr>
+                          <w:noProof/>
+                        </w:rPr>
+                        <w:t>5</w:t>
+                      </w:r>
+                      <w:r>
+                        <w:rPr>
+                          <w:noProof/>
+                        </w:rPr>
+                        <w:fldChar w:fldCharType="end"/>
+                      </w:r>
                       <w:r>
                         <w:t>. Alien Isolation Hand scanner</w:t>
                       </w:r>
                     </w:p>
                   </w:txbxContent>
                 </v:textbox>
-                <w10:wrap type="tight"/>
+                <w10:wrap type="tight" anchorx="margin"/>
               </v:shape>
             </w:pict>
           </mc:Fallback>
@@ -4077,19 +4208,17 @@
     </w:p>
     <w:p>
       <w:pPr>
-        <w:spacing w:line="360" w:lineRule="auto"/>
-      </w:pPr>
-    </w:p>
-    <w:p>
-      <w:pPr>
         <w:pStyle w:val="MySubHeading"/>
         <w:jc w:val="both"/>
       </w:pPr>
-      <w:bookmarkStart w:id="10" w:name="_Toc448752727"/>
+      <w:bookmarkStart w:id="11" w:name="_Toc449284119"/>
+      <w:r>
+        <w:t xml:space="preserve">4.1.3 </w:t>
+      </w:r>
       <w:r>
         <w:t>Non diegetic interface</w:t>
       </w:r>
-      <w:bookmarkEnd w:id="10"/>
+      <w:bookmarkEnd w:id="11"/>
     </w:p>
     <w:p>
       <w:pPr>
@@ -4106,8 +4235,8 @@
             <w:drawing>
               <wp:anchor distT="0" distB="0" distL="114300" distR="114300" simplePos="0" relativeHeight="251663360" behindDoc="1" locked="0" layoutInCell="1" allowOverlap="1" wp14:anchorId="1726501F" wp14:editId="33DC7E05">
                 <wp:simplePos x="0" y="0"/>
-                <wp:positionH relativeFrom="column">
-                  <wp:posOffset>4055745</wp:posOffset>
+                <wp:positionH relativeFrom="margin">
+                  <wp:align>right</wp:align>
                 </wp:positionH>
                 <wp:positionV relativeFrom="paragraph">
                   <wp:posOffset>1440180</wp:posOffset>
@@ -4117,9 +4246,10 @@
                 <wp:wrapTight wrapText="bothSides">
                   <wp:wrapPolygon edited="0">
                     <wp:start x="0" y="0"/>
-                    <wp:lineTo x="0" y="21600"/>
-                    <wp:lineTo x="21600" y="21600"/>
-                    <wp:lineTo x="21600" y="0"/>
+                    <wp:lineTo x="0" y="20057"/>
+                    <wp:lineTo x="21391" y="20057"/>
+                    <wp:lineTo x="21391" y="0"/>
+                    <wp:lineTo x="0" y="0"/>
                   </wp:wrapPolygon>
                 </wp:wrapTight>
                 <wp:docPr id="10" name="Text Box 10"/>
@@ -4157,14 +4287,27 @@
                             <w:r>
                               <w:t xml:space="preserve">Figure </w:t>
                             </w:r>
-                            <w:fldSimple w:instr=" SEQ Figure \* ARABIC ">
-                              <w:r>
-                                <w:rPr>
-                                  <w:noProof/>
-                                </w:rPr>
-                                <w:t>6</w:t>
-                              </w:r>
-                            </w:fldSimple>
+                            <w:r>
+                              <w:fldChar w:fldCharType="begin"/>
+                            </w:r>
+                            <w:r>
+                              <w:instrText xml:space="preserve"> SEQ Figure \* ARABIC </w:instrText>
+                            </w:r>
+                            <w:r>
+                              <w:fldChar w:fldCharType="separate"/>
+                            </w:r>
+                            <w:r>
+                              <w:rPr>
+                                <w:noProof/>
+                              </w:rPr>
+                              <w:t>6</w:t>
+                            </w:r>
+                            <w:r>
+                              <w:rPr>
+                                <w:noProof/>
+                              </w:rPr>
+                              <w:fldChar w:fldCharType="end"/>
+                            </w:r>
                             <w:r>
                               <w:t xml:space="preserve">. </w:t>
                             </w:r>
@@ -4198,7 +4341,7 @@
           </mc:Choice>
           <mc:Fallback>
             <w:pict>
-              <v:shape w14:anchorId="1726501F" id="Text Box 10" o:spid="_x0000_s1027" type="#_x0000_t202" style="position:absolute;left:0;text-align:left;margin-left:319.35pt;margin-top:113.4pt;width:190.85pt;height:.05pt;z-index:-251653120;visibility:visible;mso-wrap-style:square;mso-wrap-distance-left:9pt;mso-wrap-distance-top:0;mso-wrap-distance-right:9pt;mso-wrap-distance-bottom:0;mso-position-horizontal:absolute;mso-position-horizontal-relative:text;mso-position-vertical:absolute;mso-position-vertical-relative:text;v-text-anchor:top" o:gfxdata="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" stroked="f">
+              <v:shape w14:anchorId="1726501F" id="Text Box 10" o:spid="_x0000_s1027" type="#_x0000_t202" style="position:absolute;left:0;text-align:left;margin-left:139.65pt;margin-top:113.4pt;width:190.85pt;height:.05pt;z-index:-251653120;visibility:visible;mso-wrap-style:square;mso-wrap-distance-left:9pt;mso-wrap-distance-top:0;mso-wrap-distance-right:9pt;mso-wrap-distance-bottom:0;mso-position-horizontal:right;mso-position-horizontal-relative:margin;mso-position-vertical:absolute;mso-position-vertical-relative:text;v-text-anchor:top" o:gfxdata="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" stroked="f">
                 <v:textbox style="mso-fit-shape-to-text:t" inset="0,0,0,0">
                   <w:txbxContent>
                     <w:p>
@@ -4212,14 +4355,27 @@
                       <w:r>
                         <w:t xml:space="preserve">Figure </w:t>
                       </w:r>
-                      <w:fldSimple w:instr=" SEQ Figure \* ARABIC ">
-                        <w:r>
-                          <w:rPr>
-                            <w:noProof/>
-                          </w:rPr>
-                          <w:t>6</w:t>
-                        </w:r>
-                      </w:fldSimple>
+                      <w:r>
+                        <w:fldChar w:fldCharType="begin"/>
+                      </w:r>
+                      <w:r>
+                        <w:instrText xml:space="preserve"> SEQ Figure \* ARABIC </w:instrText>
+                      </w:r>
+                      <w:r>
+                        <w:fldChar w:fldCharType="separate"/>
+                      </w:r>
+                      <w:r>
+                        <w:rPr>
+                          <w:noProof/>
+                        </w:rPr>
+                        <w:t>6</w:t>
+                      </w:r>
+                      <w:r>
+                        <w:rPr>
+                          <w:noProof/>
+                        </w:rPr>
+                        <w:fldChar w:fldCharType="end"/>
+                      </w:r>
                       <w:r>
                         <w:t xml:space="preserve">. </w:t>
                       </w:r>
@@ -4239,7 +4395,7 @@
                     </w:p>
                   </w:txbxContent>
                 </v:textbox>
-                <w10:wrap type="tight"/>
+                <w10:wrap type="tight" anchorx="margin"/>
               </v:shape>
             </w:pict>
           </mc:Fallback>
@@ -4338,11 +4494,14 @@
         <w:pStyle w:val="MySubHeading"/>
         <w:jc w:val="both"/>
       </w:pPr>
-      <w:bookmarkStart w:id="11" w:name="_Toc448752728"/>
+      <w:bookmarkStart w:id="12" w:name="_Toc449284120"/>
+      <w:r>
+        <w:t xml:space="preserve">4.1.4 </w:t>
+      </w:r>
       <w:r>
         <w:t>Spatial interface</w:t>
       </w:r>
-      <w:bookmarkEnd w:id="11"/>
+      <w:bookmarkEnd w:id="12"/>
     </w:p>
     <w:p>
       <w:pPr>
@@ -4359,20 +4518,21 @@
             <w:drawing>
               <wp:anchor distT="0" distB="0" distL="114300" distR="114300" simplePos="0" relativeHeight="251666432" behindDoc="1" locked="0" layoutInCell="1" allowOverlap="1" wp14:anchorId="5CC7DF26" wp14:editId="7AC89C5A">
                 <wp:simplePos x="0" y="0"/>
-                <wp:positionH relativeFrom="column">
-                  <wp:posOffset>3964940</wp:posOffset>
+                <wp:positionH relativeFrom="margin">
+                  <wp:align>right</wp:align>
                 </wp:positionH>
                 <wp:positionV relativeFrom="paragraph">
-                  <wp:posOffset>1477010</wp:posOffset>
+                  <wp:posOffset>1492776</wp:posOffset>
                 </wp:positionV>
                 <wp:extent cx="2513330" cy="635"/>
-                <wp:effectExtent l="0" t="0" r="0" b="0"/>
+                <wp:effectExtent l="0" t="0" r="1270" b="0"/>
                 <wp:wrapTight wrapText="bothSides">
                   <wp:wrapPolygon edited="0">
                     <wp:start x="0" y="0"/>
-                    <wp:lineTo x="0" y="21600"/>
-                    <wp:lineTo x="21600" y="21600"/>
-                    <wp:lineTo x="21600" y="0"/>
+                    <wp:lineTo x="0" y="20057"/>
+                    <wp:lineTo x="21447" y="20057"/>
+                    <wp:lineTo x="21447" y="0"/>
+                    <wp:lineTo x="0" y="0"/>
                   </wp:wrapPolygon>
                 </wp:wrapTight>
                 <wp:docPr id="12" name="Text Box 12"/>
@@ -4410,14 +4570,27 @@
                             <w:r>
                               <w:t xml:space="preserve">Figure </w:t>
                             </w:r>
-                            <w:fldSimple w:instr=" SEQ Figure \* ARABIC ">
-                              <w:r>
-                                <w:rPr>
-                                  <w:noProof/>
-                                </w:rPr>
-                                <w:t>7</w:t>
-                              </w:r>
-                            </w:fldSimple>
+                            <w:r>
+                              <w:fldChar w:fldCharType="begin"/>
+                            </w:r>
+                            <w:r>
+                              <w:instrText xml:space="preserve"> SEQ Figure \* ARABIC </w:instrText>
+                            </w:r>
+                            <w:r>
+                              <w:fldChar w:fldCharType="separate"/>
+                            </w:r>
+                            <w:r>
+                              <w:rPr>
+                                <w:noProof/>
+                              </w:rPr>
+                              <w:t>7</w:t>
+                            </w:r>
+                            <w:r>
+                              <w:rPr>
+                                <w:noProof/>
+                              </w:rPr>
+                              <w:fldChar w:fldCharType="end"/>
+                            </w:r>
                             <w:r>
                               <w:t xml:space="preserve">. </w:t>
                             </w:r>
@@ -4446,7 +4619,7 @@
           </mc:Choice>
           <mc:Fallback>
             <w:pict>
-              <v:shape w14:anchorId="5CC7DF26" id="Text Box 12" o:spid="_x0000_s1028" type="#_x0000_t202" style="position:absolute;left:0;text-align:left;margin-left:312.2pt;margin-top:116.3pt;width:197.9pt;height:.05pt;z-index:-251650048;visibility:visible;mso-wrap-style:square;mso-wrap-distance-left:9pt;mso-wrap-distance-top:0;mso-wrap-distance-right:9pt;mso-wrap-distance-bottom:0;mso-position-horizontal:absolute;mso-position-horizontal-relative:text;mso-position-vertical:absolute;mso-position-vertical-relative:text;v-text-anchor:top" o:gfxdata="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" stroked="f">
+              <v:shape w14:anchorId="5CC7DF26" id="Text Box 12" o:spid="_x0000_s1028" type="#_x0000_t202" style="position:absolute;left:0;text-align:left;margin-left:146.7pt;margin-top:117.55pt;width:197.9pt;height:.05pt;z-index:-251650048;visibility:visible;mso-wrap-style:square;mso-wrap-distance-left:9pt;mso-wrap-distance-top:0;mso-wrap-distance-right:9pt;mso-wrap-distance-bottom:0;mso-position-horizontal:right;mso-position-horizontal-relative:margin;mso-position-vertical:absolute;mso-position-vertical-relative:text;v-text-anchor:top" o:gfxdata="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" stroked="f">
                 <v:textbox style="mso-fit-shape-to-text:t" inset="0,0,0,0">
                   <w:txbxContent>
                     <w:p>
@@ -4460,14 +4633,27 @@
                       <w:r>
                         <w:t xml:space="preserve">Figure </w:t>
                       </w:r>
-                      <w:fldSimple w:instr=" SEQ Figure \* ARABIC ">
-                        <w:r>
-                          <w:rPr>
-                            <w:noProof/>
-                          </w:rPr>
-                          <w:t>7</w:t>
-                        </w:r>
-                      </w:fldSimple>
+                      <w:r>
+                        <w:fldChar w:fldCharType="begin"/>
+                      </w:r>
+                      <w:r>
+                        <w:instrText xml:space="preserve"> SEQ Figure \* ARABIC </w:instrText>
+                      </w:r>
+                      <w:r>
+                        <w:fldChar w:fldCharType="separate"/>
+                      </w:r>
+                      <w:r>
+                        <w:rPr>
+                          <w:noProof/>
+                        </w:rPr>
+                        <w:t>7</w:t>
+                      </w:r>
+                      <w:r>
+                        <w:rPr>
+                          <w:noProof/>
+                        </w:rPr>
+                        <w:fldChar w:fldCharType="end"/>
+                      </w:r>
                       <w:r>
                         <w:t xml:space="preserve">. </w:t>
                       </w:r>
@@ -4482,7 +4668,7 @@
                     </w:p>
                   </w:txbxContent>
                 </v:textbox>
-                <w10:wrap type="tight"/>
+                <w10:wrap type="tight" anchorx="margin"/>
               </v:shape>
             </w:pict>
           </mc:Fallback>
@@ -4577,32 +4763,45 @@
         <w:pStyle w:val="MySubHeading"/>
         <w:jc w:val="both"/>
       </w:pPr>
-      <w:bookmarkStart w:id="12" w:name="_Toc448752729"/>
+      <w:bookmarkStart w:id="13" w:name="_Toc449284121"/>
+      <w:r>
+        <w:t xml:space="preserve">4.1.5 </w:t>
+      </w:r>
+      <w:r>
+        <w:t>Meta interface</w:t>
+      </w:r>
+      <w:bookmarkEnd w:id="13"/>
+    </w:p>
+    <w:p>
+      <w:pPr>
+        <w:spacing w:line="360" w:lineRule="auto"/>
+        <w:jc w:val="both"/>
+      </w:pPr>
       <w:r>
         <w:rPr>
           <w:noProof/>
           <w:lang w:eastAsia="en-GB"/>
         </w:rPr>
-        <w:lastRenderedPageBreak/>
         <mc:AlternateContent>
           <mc:Choice Requires="wps">
             <w:drawing>
-              <wp:anchor distT="0" distB="0" distL="114300" distR="114300" simplePos="0" relativeHeight="251669504" behindDoc="1" locked="0" layoutInCell="1" allowOverlap="1" wp14:anchorId="2A2D63D4" wp14:editId="2A5B78DC">
+              <wp:anchor distT="0" distB="0" distL="114300" distR="114300" simplePos="0" relativeHeight="251669504" behindDoc="1" locked="0" layoutInCell="1" allowOverlap="1" wp14:anchorId="4D7AF435" wp14:editId="00F7765D">
                 <wp:simplePos x="0" y="0"/>
-                <wp:positionH relativeFrom="column">
-                  <wp:posOffset>3956685</wp:posOffset>
+                <wp:positionH relativeFrom="margin">
+                  <wp:align>right</wp:align>
                 </wp:positionH>
                 <wp:positionV relativeFrom="paragraph">
-                  <wp:posOffset>1675765</wp:posOffset>
+                  <wp:posOffset>1502148</wp:posOffset>
                 </wp:positionV>
                 <wp:extent cx="2513965" cy="635"/>
-                <wp:effectExtent l="0" t="0" r="0" b="0"/>
+                <wp:effectExtent l="0" t="0" r="635" b="0"/>
                 <wp:wrapTight wrapText="bothSides">
                   <wp:wrapPolygon edited="0">
                     <wp:start x="0" y="0"/>
-                    <wp:lineTo x="0" y="21600"/>
-                    <wp:lineTo x="21600" y="21600"/>
-                    <wp:lineTo x="21600" y="0"/>
+                    <wp:lineTo x="0" y="20057"/>
+                    <wp:lineTo x="21442" y="20057"/>
+                    <wp:lineTo x="21442" y="0"/>
+                    <wp:lineTo x="0" y="0"/>
                   </wp:wrapPolygon>
                 </wp:wrapTight>
                 <wp:docPr id="14" name="Text Box 14"/>
@@ -4640,14 +4839,30 @@
                             <w:r>
                               <w:t xml:space="preserve">Figure </w:t>
                             </w:r>
-                            <w:fldSimple w:instr=" SEQ Figure \* ARABIC ">
-                              <w:r>
-                                <w:rPr>
-                                  <w:noProof/>
-                                </w:rPr>
-                                <w:t>8</w:t>
-                              </w:r>
-                            </w:fldSimple>
+                            <w:r>
+                              <w:fldChar w:fldCharType="begin"/>
+                            </w:r>
+                            <w:r>
+                              <w:instrText xml:space="preserve"> SEQ Figure \* </w:instrText>
+                            </w:r>
+                            <w:r>
+                              <w:instrText xml:space="preserve">ARABIC </w:instrText>
+                            </w:r>
+                            <w:r>
+                              <w:fldChar w:fldCharType="separate"/>
+                            </w:r>
+                            <w:r>
+                              <w:rPr>
+                                <w:noProof/>
+                              </w:rPr>
+                              <w:t>8</w:t>
+                            </w:r>
+                            <w:r>
+                              <w:rPr>
+                                <w:noProof/>
+                              </w:rPr>
+                              <w:fldChar w:fldCharType="end"/>
+                            </w:r>
                             <w:r>
                               <w:t>. Goldeneye 2010 remake</w:t>
                             </w:r>
@@ -4668,7 +4883,7 @@
           </mc:Choice>
           <mc:Fallback>
             <w:pict>
-              <v:shape w14:anchorId="2A2D63D4" id="Text Box 14" o:spid="_x0000_s1029" type="#_x0000_t202" style="position:absolute;left:0;text-align:left;margin-left:311.55pt;margin-top:131.95pt;width:197.95pt;height:.05pt;z-index:-251646976;visibility:visible;mso-wrap-style:square;mso-wrap-distance-left:9pt;mso-wrap-distance-top:0;mso-wrap-distance-right:9pt;mso-wrap-distance-bottom:0;mso-position-horizontal:absolute;mso-position-horizontal-relative:text;mso-position-vertical:absolute;mso-position-vertical-relative:text;v-text-anchor:top" o:gfxdata="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" stroked="f">
+              <v:shape w14:anchorId="4D7AF435" id="Text Box 14" o:spid="_x0000_s1029" type="#_x0000_t202" style="position:absolute;left:0;text-align:left;margin-left:146.75pt;margin-top:118.3pt;width:197.95pt;height:.05pt;z-index:-251646976;visibility:visible;mso-wrap-style:square;mso-wrap-distance-left:9pt;mso-wrap-distance-top:0;mso-wrap-distance-right:9pt;mso-wrap-distance-bottom:0;mso-position-horizontal:right;mso-position-horizontal-relative:margin;mso-position-vertical:absolute;mso-position-vertical-relative:text;v-text-anchor:top" o:gfxdata="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" stroked="f">
                 <v:textbox style="mso-fit-shape-to-text:t" inset="0,0,0,0">
                   <w:txbxContent>
                     <w:p>
@@ -4682,21 +4897,37 @@
                       <w:r>
                         <w:t xml:space="preserve">Figure </w:t>
                       </w:r>
-                      <w:fldSimple w:instr=" SEQ Figure \* ARABIC ">
-                        <w:r>
-                          <w:rPr>
-                            <w:noProof/>
-                          </w:rPr>
-                          <w:t>8</w:t>
-                        </w:r>
-                      </w:fldSimple>
+                      <w:r>
+                        <w:fldChar w:fldCharType="begin"/>
+                      </w:r>
+                      <w:r>
+                        <w:instrText xml:space="preserve"> SEQ Figure \* </w:instrText>
+                      </w:r>
+                      <w:r>
+                        <w:instrText xml:space="preserve">ARABIC </w:instrText>
+                      </w:r>
+                      <w:r>
+                        <w:fldChar w:fldCharType="separate"/>
+                      </w:r>
+                      <w:r>
+                        <w:rPr>
+                          <w:noProof/>
+                        </w:rPr>
+                        <w:t>8</w:t>
+                      </w:r>
+                      <w:r>
+                        <w:rPr>
+                          <w:noProof/>
+                        </w:rPr>
+                        <w:fldChar w:fldCharType="end"/>
+                      </w:r>
                       <w:r>
                         <w:t>. Goldeneye 2010 remake</w:t>
                       </w:r>
                     </w:p>
                   </w:txbxContent>
                 </v:textbox>
-                <w10:wrap type="tight"/>
+                <w10:wrap type="tight" anchorx="margin"/>
               </v:shape>
             </w:pict>
           </mc:Fallback>
@@ -4708,13 +4939,13 @@
           <w:lang w:eastAsia="en-GB"/>
         </w:rPr>
         <w:drawing>
-          <wp:anchor distT="0" distB="0" distL="114300" distR="114300" simplePos="0" relativeHeight="251667456" behindDoc="1" locked="0" layoutInCell="1" allowOverlap="1" wp14:anchorId="7BC780AA" wp14:editId="2F9FF338">
+          <wp:anchor distT="0" distB="0" distL="114300" distR="114300" simplePos="0" relativeHeight="251667456" behindDoc="1" locked="0" layoutInCell="1" allowOverlap="1" wp14:anchorId="3129286F" wp14:editId="1300FF39">
             <wp:simplePos x="0" y="0"/>
             <wp:positionH relativeFrom="margin">
-              <wp:posOffset>3956685</wp:posOffset>
+              <wp:align>right</wp:align>
             </wp:positionH>
             <wp:positionV relativeFrom="paragraph">
-              <wp:posOffset>203200</wp:posOffset>
+              <wp:posOffset>3284</wp:posOffset>
             </wp:positionV>
             <wp:extent cx="2513965" cy="1415415"/>
             <wp:effectExtent l="0" t="0" r="635" b="0"/>
@@ -4772,17 +5003,11 @@
         </w:drawing>
       </w:r>
       <w:r>
-        <w:t>Meta interface</w:t>
-      </w:r>
-      <w:bookmarkEnd w:id="12"/>
-    </w:p>
-    <w:p>
-      <w:pPr>
-        <w:spacing w:line="360" w:lineRule="auto"/>
-        <w:jc w:val="both"/>
-      </w:pPr>
-      <w:r>
-        <w:t xml:space="preserve">Meta interfaces provide temporary contextual information to a player, the design of this interface will follow those presented in first person shooter games to highlight where a player is being attacked from, Games such as call of duty have shown blood spatters on the players interface to indicate an enemies point of conduct an example of which is shown in </w:t>
+        <w:t xml:space="preserve">Meta interfaces provide temporary contextual information to a player, the design of this interface will follow those presented in first person shooter games to highlight where a player is being attacked from, Games such as call </w:t>
+      </w:r>
+      <w:r>
+        <w:lastRenderedPageBreak/>
+        <w:t xml:space="preserve">of duty have shown blood spatters on the players interface to indicate an enemies point of conduct an example of which is shown in </w:t>
       </w:r>
       <w:proofErr w:type="spellStart"/>
       <w:r>
@@ -4798,11 +5023,14 @@
         <w:pStyle w:val="MyHeading"/>
         <w:jc w:val="both"/>
       </w:pPr>
-      <w:bookmarkStart w:id="13" w:name="_Toc448752730"/>
+      <w:bookmarkStart w:id="14" w:name="_Toc449284122"/>
+      <w:r>
+        <w:t xml:space="preserve">4.2 </w:t>
+      </w:r>
       <w:r>
         <w:t>Player Movement</w:t>
       </w:r>
-      <w:bookmarkEnd w:id="13"/>
+      <w:bookmarkEnd w:id="14"/>
     </w:p>
     <w:p>
       <w:pPr>
@@ -4821,7 +5049,10 @@
           <w:i w:val="0"/>
         </w:rPr>
       </w:pPr>
-      <w:bookmarkStart w:id="14" w:name="_Toc448752731"/>
+      <w:bookmarkStart w:id="15" w:name="_Toc449284123"/>
+      <w:r>
+        <w:t xml:space="preserve">4.2.1 </w:t>
+      </w:r>
       <w:r>
         <w:t>Rail Movement</w:t>
       </w:r>
@@ -4834,7 +5065,7 @@
         </w:rPr>
         <w:t>[5]</w:t>
       </w:r>
-      <w:bookmarkEnd w:id="14"/>
+      <w:bookmarkEnd w:id="15"/>
     </w:p>
     <w:p>
       <w:pPr>
@@ -4850,11 +5081,14 @@
         <w:pStyle w:val="MySubHeading"/>
         <w:jc w:val="both"/>
       </w:pPr>
-      <w:bookmarkStart w:id="15" w:name="_Toc448752732"/>
+      <w:bookmarkStart w:id="16" w:name="_Toc449284124"/>
+      <w:r>
+        <w:t xml:space="preserve">4.2.2 </w:t>
+      </w:r>
       <w:r>
         <w:t>Separated Head Movement</w:t>
       </w:r>
-      <w:bookmarkEnd w:id="15"/>
+      <w:bookmarkEnd w:id="16"/>
     </w:p>
     <w:p>
       <w:pPr>
@@ -4870,11 +5104,14 @@
         <w:pStyle w:val="MySubHeading"/>
         <w:jc w:val="both"/>
       </w:pPr>
-      <w:bookmarkStart w:id="16" w:name="_Toc448752733"/>
+      <w:bookmarkStart w:id="17" w:name="_Toc449284125"/>
+      <w:r>
+        <w:t xml:space="preserve">4.2.3 </w:t>
+      </w:r>
       <w:r>
         <w:t>Connected Head Movement</w:t>
       </w:r>
-      <w:bookmarkEnd w:id="16"/>
+      <w:bookmarkEnd w:id="17"/>
     </w:p>
     <w:p>
       <w:pPr>
@@ -4887,27 +5124,54 @@
     </w:p>
     <w:p>
       <w:pPr>
+        <w:pStyle w:val="MyHeading"/>
+        <w:jc w:val="both"/>
+      </w:pPr>
+      <w:bookmarkStart w:id="18" w:name="_Toc449284126"/>
+      <w:r>
+        <w:t xml:space="preserve">4.3 </w:t>
+      </w:r>
+      <w:r>
+        <w:t>Metrics Tracking</w:t>
+      </w:r>
+      <w:bookmarkEnd w:id="18"/>
+    </w:p>
+    <w:p>
+      <w:pPr>
         <w:spacing w:line="360" w:lineRule="auto"/>
         <w:jc w:val="both"/>
       </w:pPr>
+      <w:r>
+        <w:t xml:space="preserve">The metric tracking class will be implemented using a singleton pattern, this has several advantages to it, the metrics tracking will only have ever one instance since we are writing files </w:t>
+      </w:r>
+      <w:r>
+        <w:lastRenderedPageBreak/>
+        <w:t>to disk this will help make sure there’s no clashes on file writes or accesses, it also makes it globally available to other classes allowing them to write metrics specific to them with minimal coding required.</w:t>
+      </w:r>
     </w:p>
     <w:p>
       <w:pPr>
         <w:spacing w:line="360" w:lineRule="auto"/>
         <w:jc w:val="both"/>
       </w:pPr>
+      <w:r>
+        <w:t>Due to the nature of the experiment each interface that the user is performing with will have metrics tracked against it, the number of metrics being tracked will be relatively small therefore it is reasonable to store them in memory until that particular interface is finished and then write the results to disk, this will save constant disk read writes and be a small performance optimization for our piece of software.</w:t>
+      </w:r>
     </w:p>
     <w:p>
       <w:pPr>
         <w:pStyle w:val="MyHeading"/>
-        <w:jc w:val="both"/>
-      </w:pPr>
-      <w:bookmarkStart w:id="17" w:name="_Toc448752734"/>
-      <w:r>
-        <w:lastRenderedPageBreak/>
-        <w:t>Metrics Tracking</w:t>
-      </w:r>
-      <w:bookmarkEnd w:id="17"/>
+        <w:numPr>
+          <w:ilvl w:val="0"/>
+          <w:numId w:val="2"/>
+        </w:numPr>
+        <w:jc w:val="both"/>
+      </w:pPr>
+      <w:bookmarkStart w:id="19" w:name="_Toc449284127"/>
+      <w:r>
+        <w:t>Implementation and testing</w:t>
+      </w:r>
+      <w:bookmarkEnd w:id="19"/>
     </w:p>
     <w:p>
       <w:pPr>
@@ -4915,16 +5179,7 @@
         <w:jc w:val="both"/>
       </w:pPr>
       <w:r>
-        <w:t>The metric tracking class will be implemented using a singleton pattern, this has several advantages to it, the metrics tracking will only have ever one instance since we are writing files to disk this will help make sure there’s no clashes on file writes or accesses, it also makes it globally available to other classes allowing them to write metrics specific to them with minimal coding required.</w:t>
-      </w:r>
-    </w:p>
-    <w:p>
-      <w:pPr>
-        <w:spacing w:line="360" w:lineRule="auto"/>
-        <w:jc w:val="both"/>
-      </w:pPr>
-      <w:r>
-        <w:t>Due to the nature of the experiment each interface that the user is performing with will have metrics tracked against it, the number of metrics being tracked will be relatively small therefore it is reasonable to store them in memory until that particular interface is finished and then write the results to disk, this will save constant disk read writes and be a small performance optimization for our piece of software.</w:t>
+        <w:t>The following section outlines the final implementation of the artefact and the testing performed during the development of the project.</w:t>
       </w:r>
     </w:p>
     <w:p>
@@ -4932,31 +5187,14 @@
         <w:pStyle w:val="MyHeading"/>
         <w:jc w:val="both"/>
       </w:pPr>
-      <w:bookmarkStart w:id="18" w:name="_Toc448752735"/>
-      <w:r>
-        <w:t>Implementation and testing</w:t>
-      </w:r>
-      <w:bookmarkEnd w:id="18"/>
-    </w:p>
-    <w:p>
-      <w:pPr>
-        <w:spacing w:line="360" w:lineRule="auto"/>
-        <w:jc w:val="both"/>
-      </w:pPr>
-      <w:r>
-        <w:t>The following section outlines the final implementation of the artefact and the testing performed during the development of the project.</w:t>
-      </w:r>
-    </w:p>
-    <w:p>
-      <w:pPr>
-        <w:pStyle w:val="MyHeading"/>
-        <w:jc w:val="both"/>
-      </w:pPr>
-      <w:bookmarkStart w:id="19" w:name="_Toc448752736"/>
+      <w:bookmarkStart w:id="20" w:name="_Toc449284128"/>
+      <w:r>
+        <w:t xml:space="preserve">5.1 </w:t>
+      </w:r>
       <w:r>
         <w:t>Engine Choice</w:t>
       </w:r>
-      <w:bookmarkEnd w:id="19"/>
+      <w:bookmarkEnd w:id="20"/>
     </w:p>
     <w:p>
       <w:pPr>
@@ -4975,11 +5213,14 @@
         <w:pStyle w:val="MySubHeading"/>
         <w:jc w:val="both"/>
       </w:pPr>
-      <w:bookmarkStart w:id="20" w:name="_Toc448752737"/>
+      <w:bookmarkStart w:id="21" w:name="_Toc449284129"/>
+      <w:r>
+        <w:t xml:space="preserve">5.1.1 </w:t>
+      </w:r>
       <w:r>
         <w:t>Unity 5</w:t>
       </w:r>
-      <w:bookmarkEnd w:id="20"/>
+      <w:bookmarkEnd w:id="21"/>
     </w:p>
     <w:p>
       <w:pPr>
@@ -4995,11 +5236,14 @@
         <w:pStyle w:val="MySubHeading"/>
         <w:jc w:val="both"/>
       </w:pPr>
-      <w:bookmarkStart w:id="21" w:name="_Toc448752738"/>
+      <w:bookmarkStart w:id="22" w:name="_Toc449284130"/>
+      <w:r>
+        <w:t xml:space="preserve">5.1.2 </w:t>
+      </w:r>
       <w:r>
         <w:t>Bespoke</w:t>
       </w:r>
-      <w:bookmarkEnd w:id="21"/>
+      <w:bookmarkEnd w:id="22"/>
     </w:p>
     <w:p>
       <w:pPr>
@@ -5024,16 +5268,22 @@
         <w:t xml:space="preserve"> complexity, to an already large project.</w:t>
       </w:r>
     </w:p>
+    <w:p/>
+    <w:p/>
     <w:p>
       <w:pPr>
         <w:pStyle w:val="MySubHeading"/>
         <w:jc w:val="both"/>
       </w:pPr>
-      <w:bookmarkStart w:id="22" w:name="_Toc448752739"/>
+      <w:bookmarkStart w:id="23" w:name="_Toc449284131"/>
+      <w:r>
+        <w:lastRenderedPageBreak/>
+        <w:t xml:space="preserve">5.1.3 </w:t>
+      </w:r>
       <w:r>
         <w:t>Unreal Engine 4</w:t>
       </w:r>
-      <w:bookmarkEnd w:id="22"/>
+      <w:bookmarkEnd w:id="23"/>
     </w:p>
     <w:p>
       <w:pPr>
@@ -5044,11 +5294,7 @@
         <w:t>Unreal engine 4 similar to unity comes with Oculus Integration built in, it too offers tools in order to handle rapid development of games, the primary language with which to produce gameplay is a mixture of two things, C++ programming and a Unreal visual scripting language called blueprints, C++ is my preferred language, blueprints are very useful to accomplish simple tasks such as menu navigation, they also could be used in the implementation of some of the game interfaces due to the focus being more on the visua</w:t>
       </w:r>
       <w:r>
-        <w:t xml:space="preserve">l presentation of the interface, one downside </w:t>
-      </w:r>
-      <w:r>
-        <w:lastRenderedPageBreak/>
-        <w:t>of unreal engine is that documentation is not widely available and can be outdated also the C++ programming has very few tutorials due to the infancy of this most recent distribution of the platform, this would make the initial learning and development in Unreal potentially tricky.</w:t>
+        <w:t>l presentation of the interface, one downside of unreal engine is that documentation is not widely available and can be outdated also the C++ programming has very few tutorials due to the infancy of this most recent distribution of the platform, this would make the initial learning and development in Unreal potentially tricky.</w:t>
       </w:r>
     </w:p>
     <w:p>
@@ -5071,6 +5317,12 @@
           <w:b/>
         </w:rPr>
       </w:pPr>
+      <w:r>
+        <w:rPr>
+          <w:b/>
+        </w:rPr>
+        <w:t xml:space="preserve">5.2 </w:t>
+      </w:r>
       <w:r>
         <w:rPr>
           <w:b/>
@@ -5101,14 +5353,60 @@
     </w:p>
     <w:p>
       <w:pPr>
+        <w:spacing w:line="360" w:lineRule="auto"/>
+        <w:jc w:val="both"/>
+      </w:pPr>
+    </w:p>
+    <w:p>
+      <w:pPr>
+        <w:spacing w:line="360" w:lineRule="auto"/>
+        <w:jc w:val="both"/>
+      </w:pPr>
+    </w:p>
+    <w:p>
+      <w:pPr>
+        <w:spacing w:line="360" w:lineRule="auto"/>
+        <w:jc w:val="both"/>
+      </w:pPr>
+    </w:p>
+    <w:p>
+      <w:pPr>
+        <w:spacing w:line="360" w:lineRule="auto"/>
+        <w:jc w:val="both"/>
+      </w:pPr>
+    </w:p>
+    <w:p>
+      <w:pPr>
+        <w:spacing w:line="360" w:lineRule="auto"/>
+        <w:jc w:val="both"/>
+      </w:pPr>
+    </w:p>
+    <w:p>
+      <w:pPr>
+        <w:spacing w:line="360" w:lineRule="auto"/>
+        <w:jc w:val="both"/>
+      </w:pPr>
+    </w:p>
+    <w:p>
+      <w:pPr>
+        <w:spacing w:line="360" w:lineRule="auto"/>
+        <w:jc w:val="both"/>
+      </w:pPr>
+    </w:p>
+    <w:p>
+      <w:pPr>
         <w:pStyle w:val="MyHeading"/>
         <w:jc w:val="both"/>
       </w:pPr>
-      <w:bookmarkStart w:id="23" w:name="_Toc448752740"/>
+      <w:bookmarkStart w:id="24" w:name="_Toc449284132"/>
+      <w:r>
+        <w:lastRenderedPageBreak/>
+        <w:t xml:space="preserve">5.3 </w:t>
+      </w:r>
       <w:r>
         <w:t>Developed Classes</w:t>
       </w:r>
-      <w:bookmarkEnd w:id="23"/>
+      <w:bookmarkEnd w:id="24"/>
     </w:p>
     <w:p>
       <w:pPr>
@@ -5139,8 +5437,8 @@
         </w:rPr>
         <w:drawing>
           <wp:inline distT="0" distB="0" distL="0" distR="0" wp14:anchorId="2BBEEF9C" wp14:editId="56FAFA2E">
-            <wp:extent cx="6479540" cy="2776855"/>
-            <wp:effectExtent l="0" t="0" r="0" b="4445"/>
+            <wp:extent cx="5407749" cy="2317531"/>
+            <wp:effectExtent l="0" t="0" r="2540" b="6985"/>
             <wp:docPr id="15" name="Picture 15"/>
             <wp:cNvGraphicFramePr>
               <a:graphicFrameLocks xmlns:a="http://schemas.openxmlformats.org/drawingml/2006/main" noChangeAspect="1"/>
@@ -5167,7 +5465,7 @@
                   <pic:spPr>
                     <a:xfrm>
                       <a:off x="0" y="0"/>
-                      <a:ext cx="6479540" cy="2776855"/>
+                      <a:ext cx="5426452" cy="2325546"/>
                     </a:xfrm>
                     <a:prstGeom prst="rect">
                       <a:avLst/>
@@ -5188,14 +5486,27 @@
       <w:r>
         <w:t xml:space="preserve">Figure </w:t>
       </w:r>
-      <w:fldSimple w:instr=" SEQ Figure \* ARABIC ">
-        <w:r>
-          <w:rPr>
-            <w:noProof/>
-          </w:rPr>
-          <w:t>9</w:t>
-        </w:r>
-      </w:fldSimple>
+      <w:r>
+        <w:fldChar w:fldCharType="begin"/>
+      </w:r>
+      <w:r>
+        <w:instrText xml:space="preserve"> SEQ Figure \* ARABIC </w:instrText>
+      </w:r>
+      <w:r>
+        <w:fldChar w:fldCharType="separate"/>
+      </w:r>
+      <w:r>
+        <w:rPr>
+          <w:noProof/>
+        </w:rPr>
+        <w:t>9</w:t>
+      </w:r>
+      <w:r>
+        <w:rPr>
+          <w:noProof/>
+        </w:rPr>
+        <w:fldChar w:fldCharType="end"/>
+      </w:r>
       <w:r>
         <w:t>. Player classes.</w:t>
       </w:r>
@@ -5224,11 +5535,10 @@
           <w:noProof/>
           <w:lang w:eastAsia="en-GB"/>
         </w:rPr>
-        <w:lastRenderedPageBreak/>
         <w:drawing>
           <wp:inline distT="0" distB="0" distL="0" distR="0" wp14:anchorId="2EEFCF81" wp14:editId="40F86633">
-            <wp:extent cx="6479540" cy="2255520"/>
-            <wp:effectExtent l="0" t="0" r="0" b="0"/>
+            <wp:extent cx="5454781" cy="1898803"/>
+            <wp:effectExtent l="0" t="0" r="0" b="6350"/>
             <wp:docPr id="16" name="Picture 16"/>
             <wp:cNvGraphicFramePr>
               <a:graphicFrameLocks xmlns:a="http://schemas.openxmlformats.org/drawingml/2006/main" noChangeAspect="1"/>
@@ -5255,7 +5565,7 @@
                   <pic:spPr>
                     <a:xfrm>
                       <a:off x="0" y="0"/>
-                      <a:ext cx="6479540" cy="2255520"/>
+                      <a:ext cx="5509865" cy="1917978"/>
                     </a:xfrm>
                     <a:prstGeom prst="rect">
                       <a:avLst/>
@@ -5276,14 +5586,27 @@
       <w:r>
         <w:t xml:space="preserve">Figure </w:t>
       </w:r>
-      <w:fldSimple w:instr=" SEQ Figure \* ARABIC ">
-        <w:r>
-          <w:rPr>
-            <w:noProof/>
-          </w:rPr>
-          <w:t>10</w:t>
-        </w:r>
-      </w:fldSimple>
+      <w:r>
+        <w:fldChar w:fldCharType="begin"/>
+      </w:r>
+      <w:r>
+        <w:instrText xml:space="preserve"> SEQ Figure \* ARABIC </w:instrText>
+      </w:r>
+      <w:r>
+        <w:fldChar w:fldCharType="separate"/>
+      </w:r>
+      <w:r>
+        <w:rPr>
+          <w:noProof/>
+        </w:rPr>
+        <w:t>10</w:t>
+      </w:r>
+      <w:r>
+        <w:rPr>
+          <w:noProof/>
+        </w:rPr>
+        <w:fldChar w:fldCharType="end"/>
+      </w:r>
       <w:r>
         <w:t>. Interface classes</w:t>
       </w:r>
@@ -5301,8 +5624,8 @@
         </w:rPr>
         <w:drawing>
           <wp:inline distT="0" distB="0" distL="0" distR="0" wp14:anchorId="35600085" wp14:editId="3F00B859">
-            <wp:extent cx="6479540" cy="2456180"/>
-            <wp:effectExtent l="0" t="0" r="0" b="1270"/>
+            <wp:extent cx="5531512" cy="2096814"/>
+            <wp:effectExtent l="0" t="0" r="0" b="0"/>
             <wp:docPr id="18" name="Picture 18"/>
             <wp:cNvGraphicFramePr>
               <a:graphicFrameLocks xmlns:a="http://schemas.openxmlformats.org/drawingml/2006/main" noChangeAspect="1"/>
@@ -5329,7 +5652,7 @@
                   <pic:spPr>
                     <a:xfrm>
                       <a:off x="0" y="0"/>
-                      <a:ext cx="6479540" cy="2456180"/>
+                      <a:ext cx="5549071" cy="2103470"/>
                     </a:xfrm>
                     <a:prstGeom prst="rect">
                       <a:avLst/>
@@ -5350,14 +5673,27 @@
       <w:r>
         <w:t xml:space="preserve">Figure </w:t>
       </w:r>
-      <w:fldSimple w:instr=" SEQ Figure \* ARABIC ">
-        <w:r>
-          <w:rPr>
-            <w:noProof/>
-          </w:rPr>
-          <w:t>11</w:t>
-        </w:r>
-      </w:fldSimple>
+      <w:r>
+        <w:fldChar w:fldCharType="begin"/>
+      </w:r>
+      <w:r>
+        <w:instrText xml:space="preserve"> SEQ Figure \* ARABIC </w:instrText>
+      </w:r>
+      <w:r>
+        <w:fldChar w:fldCharType="separate"/>
+      </w:r>
+      <w:r>
+        <w:rPr>
+          <w:noProof/>
+        </w:rPr>
+        <w:t>11</w:t>
+      </w:r>
+      <w:r>
+        <w:rPr>
+          <w:noProof/>
+        </w:rPr>
+        <w:fldChar w:fldCharType="end"/>
+      </w:r>
       <w:r>
         <w:t>. Game mode classes</w:t>
       </w:r>
@@ -5371,9 +5707,10 @@
           <w:noProof/>
           <w:lang w:eastAsia="en-GB"/>
         </w:rPr>
+        <w:lastRenderedPageBreak/>
         <w:drawing>
           <wp:inline distT="0" distB="0" distL="0" distR="0" wp14:anchorId="1B54D612" wp14:editId="20A538FF">
-            <wp:extent cx="6479540" cy="2978150"/>
+            <wp:extent cx="5316643" cy="2443655"/>
             <wp:effectExtent l="0" t="0" r="0" b="0"/>
             <wp:docPr id="17" name="Picture 17"/>
             <wp:cNvGraphicFramePr>
@@ -5401,7 +5738,7 @@
                   <pic:spPr>
                     <a:xfrm>
                       <a:off x="0" y="0"/>
-                      <a:ext cx="6479540" cy="2978150"/>
+                      <a:ext cx="5330561" cy="2450052"/>
                     </a:xfrm>
                     <a:prstGeom prst="rect">
                       <a:avLst/>
@@ -5422,14 +5759,27 @@
       <w:r>
         <w:t xml:space="preserve">Figure </w:t>
       </w:r>
-      <w:fldSimple w:instr=" SEQ Figure \* ARABIC ">
-        <w:r>
-          <w:rPr>
-            <w:noProof/>
-          </w:rPr>
-          <w:t>12</w:t>
-        </w:r>
-      </w:fldSimple>
+      <w:r>
+        <w:fldChar w:fldCharType="begin"/>
+      </w:r>
+      <w:r>
+        <w:instrText xml:space="preserve"> SEQ Figure \* ARABIC </w:instrText>
+      </w:r>
+      <w:r>
+        <w:fldChar w:fldCharType="separate"/>
+      </w:r>
+      <w:r>
+        <w:rPr>
+          <w:noProof/>
+        </w:rPr>
+        <w:t>12</w:t>
+      </w:r>
+      <w:r>
+        <w:rPr>
+          <w:noProof/>
+        </w:rPr>
+        <w:fldChar w:fldCharType="end"/>
+      </w:r>
       <w:r>
         <w:t>. Projectile classes</w:t>
       </w:r>
@@ -5443,11 +5793,10 @@
           <w:noProof/>
           <w:lang w:eastAsia="en-GB"/>
         </w:rPr>
-        <w:lastRenderedPageBreak/>
         <w:drawing>
           <wp:inline distT="0" distB="0" distL="0" distR="0" wp14:anchorId="6F096DCF" wp14:editId="57C6806E">
-            <wp:extent cx="6479540" cy="2171065"/>
-            <wp:effectExtent l="0" t="0" r="0" b="635"/>
+            <wp:extent cx="5552155" cy="1860331"/>
+            <wp:effectExtent l="0" t="0" r="0" b="6985"/>
             <wp:docPr id="19" name="Picture 19"/>
             <wp:cNvGraphicFramePr>
               <a:graphicFrameLocks xmlns:a="http://schemas.openxmlformats.org/drawingml/2006/main" noChangeAspect="1"/>
@@ -5474,7 +5823,7 @@
                   <pic:spPr>
                     <a:xfrm>
                       <a:off x="0" y="0"/>
-                      <a:ext cx="6479540" cy="2171065"/>
+                      <a:ext cx="5571499" cy="1866812"/>
                     </a:xfrm>
                     <a:prstGeom prst="rect">
                       <a:avLst/>
@@ -5495,14 +5844,27 @@
       <w:r>
         <w:t xml:space="preserve">Figure </w:t>
       </w:r>
-      <w:fldSimple w:instr=" SEQ Figure \* ARABIC ">
-        <w:r>
-          <w:rPr>
-            <w:noProof/>
-          </w:rPr>
-          <w:t>13</w:t>
-        </w:r>
-      </w:fldSimple>
+      <w:r>
+        <w:fldChar w:fldCharType="begin"/>
+      </w:r>
+      <w:r>
+        <w:instrText xml:space="preserve"> SEQ Figure \* ARABIC </w:instrText>
+      </w:r>
+      <w:r>
+        <w:fldChar w:fldCharType="separate"/>
+      </w:r>
+      <w:r>
+        <w:rPr>
+          <w:noProof/>
+        </w:rPr>
+        <w:t>13</w:t>
+      </w:r>
+      <w:r>
+        <w:rPr>
+          <w:noProof/>
+        </w:rPr>
+        <w:fldChar w:fldCharType="end"/>
+      </w:r>
       <w:r>
         <w:t>. General classes.</w:t>
       </w:r>
@@ -5518,8 +5880,8 @@
         </w:rPr>
         <w:drawing>
           <wp:inline distT="0" distB="0" distL="0" distR="0" wp14:anchorId="004B3B2D" wp14:editId="6129DBE0">
-            <wp:extent cx="6116677" cy="3037205"/>
-            <wp:effectExtent l="0" t="0" r="0" b="0"/>
+            <wp:extent cx="5461074" cy="2711669"/>
+            <wp:effectExtent l="0" t="0" r="6350" b="0"/>
             <wp:docPr id="20" name="Picture 20"/>
             <wp:cNvGraphicFramePr>
               <a:graphicFrameLocks xmlns:a="http://schemas.openxmlformats.org/drawingml/2006/main" noChangeAspect="1"/>
@@ -5546,7 +5908,7 @@
                   <pic:spPr>
                     <a:xfrm>
                       <a:off x="0" y="0"/>
-                      <a:ext cx="6116677" cy="3037205"/>
+                      <a:ext cx="5477598" cy="2719874"/>
                     </a:xfrm>
                     <a:prstGeom prst="rect">
                       <a:avLst/>
@@ -5567,28 +5929,47 @@
       <w:r>
         <w:t xml:space="preserve">Figure </w:t>
       </w:r>
-      <w:fldSimple w:instr=" SEQ Figure \* ARABIC ">
-        <w:r>
-          <w:rPr>
-            <w:noProof/>
-          </w:rPr>
-          <w:t>14</w:t>
-        </w:r>
-      </w:fldSimple>
+      <w:r>
+        <w:fldChar w:fldCharType="begin"/>
+      </w:r>
+      <w:r>
+        <w:instrText xml:space="preserve"> SEQ Figure \* ARABIC </w:instrText>
+      </w:r>
+      <w:r>
+        <w:fldChar w:fldCharType="separate"/>
+      </w:r>
+      <w:r>
+        <w:rPr>
+          <w:noProof/>
+        </w:rPr>
+        <w:t>14</w:t>
+      </w:r>
+      <w:r>
+        <w:rPr>
+          <w:noProof/>
+        </w:rPr>
+        <w:fldChar w:fldCharType="end"/>
+      </w:r>
       <w:r>
         <w:t>. Blueprint Classes.</w:t>
       </w:r>
     </w:p>
+    <w:p/>
+    <w:p/>
     <w:p>
       <w:pPr>
         <w:pStyle w:val="MySubHeading"/>
         <w:jc w:val="both"/>
       </w:pPr>
-      <w:bookmarkStart w:id="24" w:name="_Toc448752741"/>
+      <w:bookmarkStart w:id="25" w:name="_Toc449284133"/>
+      <w:r>
+        <w:lastRenderedPageBreak/>
+        <w:t xml:space="preserve">5.3.1 </w:t>
+      </w:r>
       <w:r>
         <w:t>Unreal Engine Classes</w:t>
       </w:r>
-      <w:bookmarkEnd w:id="24"/>
+      <w:bookmarkEnd w:id="25"/>
     </w:p>
     <w:p>
       <w:pPr>
@@ -5606,8 +5987,8 @@
         <w:tblLook w:val="04A0" w:firstRow="1" w:lastRow="0" w:firstColumn="1" w:lastColumn="0" w:noHBand="0" w:noVBand="1"/>
       </w:tblPr>
       <w:tblGrid>
-        <w:gridCol w:w="5097"/>
-        <w:gridCol w:w="5097"/>
+        <w:gridCol w:w="4252"/>
+        <w:gridCol w:w="4197"/>
       </w:tblGrid>
       <w:tr>
         <w:tc>
@@ -5738,11 +6119,7 @@
             </w:r>
             <w:proofErr w:type="spellEnd"/>
             <w:r>
-              <w:t xml:space="preserve"> can be used to update movement for an associated Pawn. It also provides </w:t>
-            </w:r>
-            <w:r>
-              <w:lastRenderedPageBreak/>
-              <w:t>ways to accumulate and read directional input in a generic way.</w:t>
+              <w:t xml:space="preserve"> can be used to update movement for an associated Pawn. It also provides ways to accumulate and read directional input in a generic way.</w:t>
             </w:r>
           </w:p>
         </w:tc>
@@ -5755,7 +6132,6 @@
           <w:p>
             <w:proofErr w:type="spellStart"/>
             <w:r>
-              <w:lastRenderedPageBreak/>
               <w:t>FTableRowBase</w:t>
             </w:r>
             <w:proofErr w:type="spellEnd"/>
@@ -5934,28 +6310,46 @@
       <w:r>
         <w:t xml:space="preserve">Figure </w:t>
       </w:r>
-      <w:fldSimple w:instr=" SEQ Figure \* ARABIC ">
-        <w:r>
-          <w:rPr>
-            <w:noProof/>
-          </w:rPr>
-          <w:t>15</w:t>
-        </w:r>
-      </w:fldSimple>
+      <w:r>
+        <w:fldChar w:fldCharType="begin"/>
+      </w:r>
+      <w:r>
+        <w:instrText xml:space="preserve"> SEQ Figure \* ARABIC </w:instrText>
+      </w:r>
+      <w:r>
+        <w:fldChar w:fldCharType="separate"/>
+      </w:r>
+      <w:r>
+        <w:rPr>
+          <w:noProof/>
+        </w:rPr>
+        <w:t>15</w:t>
+      </w:r>
+      <w:r>
+        <w:rPr>
+          <w:noProof/>
+        </w:rPr>
+        <w:fldChar w:fldCharType="end"/>
+      </w:r>
       <w:r>
         <w:t>. Unreal Engine Classes</w:t>
       </w:r>
     </w:p>
+    <w:p/>
     <w:p>
       <w:pPr>
         <w:pStyle w:val="MySubHeading"/>
         <w:jc w:val="both"/>
       </w:pPr>
-      <w:bookmarkStart w:id="25" w:name="_Toc448752742"/>
+      <w:bookmarkStart w:id="26" w:name="_Toc449284134"/>
+      <w:r>
+        <w:lastRenderedPageBreak/>
+        <w:t xml:space="preserve">5.3.2 </w:t>
+      </w:r>
       <w:r>
         <w:t>Blueprints</w:t>
       </w:r>
-      <w:bookmarkEnd w:id="25"/>
+      <w:bookmarkEnd w:id="26"/>
     </w:p>
     <w:p>
       <w:pPr>
@@ -5971,14 +6365,86 @@
         <w:pStyle w:val="MySubHeading"/>
         <w:jc w:val="both"/>
       </w:pPr>
-      <w:bookmarkStart w:id="26" w:name="_Toc448752743"/>
+      <w:bookmarkStart w:id="27" w:name="_Toc449284135"/>
+      <w:r>
+        <w:rPr>
+          <w:noProof/>
+          <w:lang w:eastAsia="en-GB"/>
+        </w:rPr>
+        <w:drawing>
+          <wp:anchor distT="0" distB="0" distL="114300" distR="114300" simplePos="0" relativeHeight="251670528" behindDoc="1" locked="0" layoutInCell="1" allowOverlap="1" wp14:anchorId="4FA3A1FA" wp14:editId="5389D90C">
+            <wp:simplePos x="0" y="0"/>
+            <wp:positionH relativeFrom="margin">
+              <wp:align>right</wp:align>
+            </wp:positionH>
+            <wp:positionV relativeFrom="paragraph">
+              <wp:posOffset>355600</wp:posOffset>
+            </wp:positionV>
+            <wp:extent cx="3218180" cy="1388745"/>
+            <wp:effectExtent l="0" t="0" r="1270" b="1905"/>
+            <wp:wrapTight wrapText="bothSides">
+              <wp:wrapPolygon edited="0">
+                <wp:start x="0" y="0"/>
+                <wp:lineTo x="0" y="21333"/>
+                <wp:lineTo x="21481" y="21333"/>
+                <wp:lineTo x="21481" y="0"/>
+                <wp:lineTo x="0" y="0"/>
+              </wp:wrapPolygon>
+            </wp:wrapTight>
+            <wp:docPr id="21" name="Picture 21"/>
+            <wp:cNvGraphicFramePr>
+              <a:graphicFrameLocks xmlns:a="http://schemas.openxmlformats.org/drawingml/2006/main" noChangeAspect="1"/>
+            </wp:cNvGraphicFramePr>
+            <a:graphic xmlns:a="http://schemas.openxmlformats.org/drawingml/2006/main">
+              <a:graphicData uri="http://schemas.openxmlformats.org/drawingml/2006/picture">
+                <pic:pic xmlns:pic="http://schemas.openxmlformats.org/drawingml/2006/picture">
+                  <pic:nvPicPr>
+                    <pic:cNvPr id="21" name="MainMenuImage.png"/>
+                    <pic:cNvPicPr/>
+                  </pic:nvPicPr>
+                  <pic:blipFill>
+                    <a:blip r:embed="rId19" cstate="print">
+                      <a:extLst>
+                        <a:ext uri="{28A0092B-C50C-407E-A947-70E740481C1C}">
+                          <a14:useLocalDpi xmlns:a14="http://schemas.microsoft.com/office/drawing/2010/main" val="0"/>
+                        </a:ext>
+                      </a:extLst>
+                    </a:blip>
+                    <a:stretch>
+                      <a:fillRect/>
+                    </a:stretch>
+                  </pic:blipFill>
+                  <pic:spPr>
+                    <a:xfrm>
+                      <a:off x="0" y="0"/>
+                      <a:ext cx="3218180" cy="1388745"/>
+                    </a:xfrm>
+                    <a:prstGeom prst="rect">
+                      <a:avLst/>
+                    </a:prstGeom>
+                  </pic:spPr>
+                </pic:pic>
+              </a:graphicData>
+            </a:graphic>
+            <wp14:sizeRelH relativeFrom="margin">
+              <wp14:pctWidth>0</wp14:pctWidth>
+            </wp14:sizeRelH>
+            <wp14:sizeRelV relativeFrom="margin">
+              <wp14:pctHeight>0</wp14:pctHeight>
+            </wp14:sizeRelV>
+          </wp:anchor>
+        </w:drawing>
+      </w:r>
+      <w:r>
+        <w:t xml:space="preserve">5.3.3 </w:t>
+      </w:r>
       <w:r>
         <w:t>Blueprints for</w:t>
       </w:r>
       <w:r>
         <w:t xml:space="preserve"> Widgets</w:t>
       </w:r>
-      <w:bookmarkEnd w:id="26"/>
+      <w:bookmarkEnd w:id="27"/>
     </w:p>
     <w:p>
       <w:pPr>
@@ -5993,22 +6459,131 @@
         <mc:AlternateContent>
           <mc:Choice Requires="wps">
             <w:drawing>
-              <wp:anchor distT="0" distB="0" distL="114300" distR="114300" simplePos="0" relativeHeight="251675648" behindDoc="1" locked="0" layoutInCell="1" allowOverlap="1" wp14:anchorId="548B96C7" wp14:editId="0A243899">
+              <wp:anchor distT="0" distB="0" distL="114300" distR="114300" simplePos="0" relativeHeight="251673600" behindDoc="1" locked="0" layoutInCell="1" allowOverlap="1" wp14:anchorId="5F7A6CB7" wp14:editId="76A9A17D">
                 <wp:simplePos x="0" y="0"/>
-                <wp:positionH relativeFrom="column">
-                  <wp:posOffset>2555240</wp:posOffset>
+                <wp:positionH relativeFrom="page">
+                  <wp:posOffset>3554007</wp:posOffset>
                 </wp:positionH>
                 <wp:positionV relativeFrom="paragraph">
-                  <wp:posOffset>3919220</wp:posOffset>
+                  <wp:posOffset>1426932</wp:posOffset>
                 </wp:positionV>
-                <wp:extent cx="3923030" cy="635"/>
-                <wp:effectExtent l="0" t="0" r="0" b="0"/>
+                <wp:extent cx="3013075" cy="188595"/>
+                <wp:effectExtent l="0" t="0" r="0" b="1905"/>
                 <wp:wrapTight wrapText="bothSides">
                   <wp:wrapPolygon edited="0">
                     <wp:start x="0" y="0"/>
-                    <wp:lineTo x="0" y="21600"/>
-                    <wp:lineTo x="21600" y="21600"/>
-                    <wp:lineTo x="21600" y="0"/>
+                    <wp:lineTo x="0" y="19636"/>
+                    <wp:lineTo x="21441" y="19636"/>
+                    <wp:lineTo x="21441" y="0"/>
+                    <wp:lineTo x="0" y="0"/>
+                  </wp:wrapPolygon>
+                </wp:wrapTight>
+                <wp:docPr id="26" name="Text Box 26"/>
+                <wp:cNvGraphicFramePr/>
+                <a:graphic xmlns:a="http://schemas.openxmlformats.org/drawingml/2006/main">
+                  <a:graphicData uri="http://schemas.microsoft.com/office/word/2010/wordprocessingShape">
+                    <wps:wsp>
+                      <wps:cNvSpPr txBox="1"/>
+                      <wps:spPr>
+                        <a:xfrm>
+                          <a:off x="0" y="0"/>
+                          <a:ext cx="3013075" cy="188595"/>
+                        </a:xfrm>
+                        <a:prstGeom prst="rect">
+                          <a:avLst/>
+                        </a:prstGeom>
+                        <a:solidFill>
+                          <a:prstClr val="white"/>
+                        </a:solidFill>
+                        <a:ln>
+                          <a:noFill/>
+                        </a:ln>
+                        <a:effectLst/>
+                      </wps:spPr>
+                      <wps:txbx>
+                        <w:txbxContent>
+                          <w:p>
+                            <w:pPr>
+                              <w:pStyle w:val="Caption"/>
+                              <w:jc w:val="center"/>
+                              <w:rPr>
+                                <w:noProof/>
+                              </w:rPr>
+                            </w:pPr>
+                            <w:r>
+                              <w:t>Figure 15. Main menu visual.</w:t>
+                            </w:r>
+                          </w:p>
+                        </w:txbxContent>
+                      </wps:txbx>
+                      <wps:bodyPr rot="0" spcFirstLastPara="0" vertOverflow="overflow" horzOverflow="overflow" vert="horz" wrap="square" lIns="0" tIns="0" rIns="0" bIns="0" numCol="1" spcCol="0" rtlCol="0" fromWordArt="0" anchor="t" anchorCtr="0" forceAA="0" compatLnSpc="1">
+                        <a:prstTxWarp prst="textNoShape">
+                          <a:avLst/>
+                        </a:prstTxWarp>
+                        <a:noAutofit/>
+                      </wps:bodyPr>
+                    </wps:wsp>
+                  </a:graphicData>
+                </a:graphic>
+                <wp14:sizeRelH relativeFrom="margin">
+                  <wp14:pctWidth>0</wp14:pctWidth>
+                </wp14:sizeRelH>
+                <wp14:sizeRelV relativeFrom="margin">
+                  <wp14:pctHeight>0</wp14:pctHeight>
+                </wp14:sizeRelV>
+              </wp:anchor>
+            </w:drawing>
+          </mc:Choice>
+          <mc:Fallback>
+            <w:pict>
+              <v:shape w14:anchorId="5F7A6CB7" id="Text Box 26" o:spid="_x0000_s1030" type="#_x0000_t202" style="position:absolute;left:0;text-align:left;margin-left:279.85pt;margin-top:112.35pt;width:237.25pt;height:14.85pt;z-index:-251642880;visibility:visible;mso-wrap-style:square;mso-width-percent:0;mso-height-percent:0;mso-wrap-distance-left:9pt;mso-wrap-distance-top:0;mso-wrap-distance-right:9pt;mso-wrap-distance-bottom:0;mso-position-horizontal:absolute;mso-position-horizontal-relative:page;mso-position-vertical:absolute;mso-position-vertical-relative:text;mso-width-percent:0;mso-height-percent:0;mso-width-relative:margin;mso-height-relative:margin;v-text-anchor:top" o:gfxdata="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" stroked="f">
+                <v:textbox inset="0,0,0,0">
+                  <w:txbxContent>
+                    <w:p>
+                      <w:pPr>
+                        <w:pStyle w:val="Caption"/>
+                        <w:jc w:val="center"/>
+                        <w:rPr>
+                          <w:noProof/>
+                        </w:rPr>
+                      </w:pPr>
+                      <w:r>
+                        <w:t>Figure 15. Main menu visual.</w:t>
+                      </w:r>
+                    </w:p>
+                  </w:txbxContent>
+                </v:textbox>
+                <w10:wrap type="tight" anchorx="page"/>
+              </v:shape>
+            </w:pict>
+          </mc:Fallback>
+        </mc:AlternateContent>
+      </w:r>
+      <w:r>
+        <w:rPr>
+          <w:noProof/>
+          <w:lang w:eastAsia="en-GB"/>
+        </w:rPr>
+        <mc:AlternateContent>
+          <mc:Choice Requires="wps">
+            <w:drawing>
+              <wp:anchor distT="0" distB="0" distL="114300" distR="114300" simplePos="0" relativeHeight="251675648" behindDoc="1" locked="0" layoutInCell="1" allowOverlap="1" wp14:anchorId="576A11CE" wp14:editId="1B39F15E">
+                <wp:simplePos x="0" y="0"/>
+                <wp:positionH relativeFrom="column">
+                  <wp:posOffset>2083610</wp:posOffset>
+                </wp:positionH>
+                <wp:positionV relativeFrom="paragraph">
+                  <wp:posOffset>3223895</wp:posOffset>
+                </wp:positionV>
+                <wp:extent cx="3402330" cy="188595"/>
+                <wp:effectExtent l="0" t="0" r="7620" b="1905"/>
+                <wp:wrapTight wrapText="bothSides">
+                  <wp:wrapPolygon edited="0">
+                    <wp:start x="0" y="0"/>
+                    <wp:lineTo x="0" y="19636"/>
+                    <wp:lineTo x="21527" y="19636"/>
+                    <wp:lineTo x="21527" y="0"/>
+                    <wp:lineTo x="0" y="0"/>
                   </wp:wrapPolygon>
                 </wp:wrapTight>
                 <wp:docPr id="27" name="Text Box 27"/>
@@ -6020,7 +6595,7 @@
                       <wps:spPr>
                         <a:xfrm>
                           <a:off x="0" y="0"/>
-                          <a:ext cx="3923030" cy="635"/>
+                          <a:ext cx="3402330" cy="188595"/>
                         </a:xfrm>
                         <a:prstGeom prst="rect">
                           <a:avLst/>
@@ -6053,18 +6628,24 @@
                         <a:prstTxWarp prst="textNoShape">
                           <a:avLst/>
                         </a:prstTxWarp>
-                        <a:spAutoFit/>
+                        <a:noAutofit/>
                       </wps:bodyPr>
                     </wps:wsp>
                   </a:graphicData>
                 </a:graphic>
+                <wp14:sizeRelH relativeFrom="margin">
+                  <wp14:pctWidth>0</wp14:pctWidth>
+                </wp14:sizeRelH>
+                <wp14:sizeRelV relativeFrom="margin">
+                  <wp14:pctHeight>0</wp14:pctHeight>
+                </wp14:sizeRelV>
               </wp:anchor>
             </w:drawing>
           </mc:Choice>
           <mc:Fallback>
             <w:pict>
-              <v:shape w14:anchorId="548B96C7" id="Text Box 27" o:spid="_x0000_s1030" type="#_x0000_t202" style="position:absolute;left:0;text-align:left;margin-left:201.2pt;margin-top:308.6pt;width:308.9pt;height:.05pt;z-index:-251640832;visibility:visible;mso-wrap-style:square;mso-wrap-distance-left:9pt;mso-wrap-distance-top:0;mso-wrap-distance-right:9pt;mso-wrap-distance-bottom:0;mso-position-horizontal:absolute;mso-position-horizontal-relative:text;mso-position-vertical:absolute;mso-position-vertical-relative:text;v-text-anchor:top" o:gfxdata="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" stroked="f">
-                <v:textbox style="mso-fit-shape-to-text:t" inset="0,0,0,0">
+              <v:shape w14:anchorId="576A11CE" id="Text Box 27" o:spid="_x0000_s1031" type="#_x0000_t202" style="position:absolute;left:0;text-align:left;margin-left:164.05pt;margin-top:253.85pt;width:267.9pt;height:14.85pt;z-index:-251640832;visibility:visible;mso-wrap-style:square;mso-width-percent:0;mso-height-percent:0;mso-wrap-distance-left:9pt;mso-wrap-distance-top:0;mso-wrap-distance-right:9pt;mso-wrap-distance-bottom:0;mso-position-horizontal:absolute;mso-position-horizontal-relative:text;mso-position-vertical:absolute;mso-position-vertical-relative:text;mso-width-percent:0;mso-height-percent:0;mso-width-relative:margin;mso-height-relative:margin;v-text-anchor:top" o:gfxdata="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" stroked="f">
+                <v:textbox inset="0,0,0,0">
                   <w:txbxContent>
                     <w:p>
                       <w:pPr>
@@ -6092,22 +6673,22 @@
           <w:lang w:eastAsia="en-GB"/>
         </w:rPr>
         <w:drawing>
-          <wp:anchor distT="0" distB="0" distL="114300" distR="114300" simplePos="0" relativeHeight="251671552" behindDoc="1" locked="0" layoutInCell="1" allowOverlap="1" wp14:anchorId="708AE8E1" wp14:editId="1C14EA37">
+          <wp:anchor distT="0" distB="0" distL="114300" distR="114300" simplePos="0" relativeHeight="251671552" behindDoc="1" locked="0" layoutInCell="1" allowOverlap="1" wp14:anchorId="18ED5B59" wp14:editId="64D621A6">
             <wp:simplePos x="0" y="0"/>
             <wp:positionH relativeFrom="margin">
-              <wp:align>right</wp:align>
+              <wp:posOffset>2152015</wp:posOffset>
             </wp:positionH>
             <wp:positionV relativeFrom="paragraph">
-              <wp:posOffset>2035412</wp:posOffset>
+              <wp:posOffset>1685137</wp:posOffset>
             </wp:positionV>
-            <wp:extent cx="3923414" cy="1827517"/>
-            <wp:effectExtent l="0" t="0" r="1270" b="1905"/>
+            <wp:extent cx="3218180" cy="1498600"/>
+            <wp:effectExtent l="0" t="0" r="1270" b="6350"/>
             <wp:wrapTight wrapText="bothSides">
               <wp:wrapPolygon edited="0">
                 <wp:start x="0" y="0"/>
-                <wp:lineTo x="0" y="21397"/>
-                <wp:lineTo x="21502" y="21397"/>
-                <wp:lineTo x="21502" y="0"/>
+                <wp:lineTo x="0" y="21417"/>
+                <wp:lineTo x="21481" y="21417"/>
+                <wp:lineTo x="21481" y="0"/>
                 <wp:lineTo x="0" y="0"/>
               </wp:wrapPolygon>
             </wp:wrapTight>
@@ -6120,170 +6701,6 @@
                 <pic:pic xmlns:pic="http://schemas.openxmlformats.org/drawingml/2006/picture">
                   <pic:nvPicPr>
                     <pic:cNvPr id="22" name="MainMenuCode.png"/>
-                    <pic:cNvPicPr/>
-                  </pic:nvPicPr>
-                  <pic:blipFill>
-                    <a:blip r:embed="rId19" cstate="print">
-                      <a:extLst>
-                        <a:ext uri="{28A0092B-C50C-407E-A947-70E740481C1C}">
-                          <a14:useLocalDpi xmlns:a14="http://schemas.microsoft.com/office/drawing/2010/main" val="0"/>
-                        </a:ext>
-                      </a:extLst>
-                    </a:blip>
-                    <a:stretch>
-                      <a:fillRect/>
-                    </a:stretch>
-                  </pic:blipFill>
-                  <pic:spPr>
-                    <a:xfrm>
-                      <a:off x="0" y="0"/>
-                      <a:ext cx="3923414" cy="1827517"/>
-                    </a:xfrm>
-                    <a:prstGeom prst="rect">
-                      <a:avLst/>
-                    </a:prstGeom>
-                  </pic:spPr>
-                </pic:pic>
-              </a:graphicData>
-            </a:graphic>
-          </wp:anchor>
-        </w:drawing>
-      </w:r>
-      <w:r>
-        <w:rPr>
-          <w:noProof/>
-          <w:lang w:eastAsia="en-GB"/>
-        </w:rPr>
-        <mc:AlternateContent>
-          <mc:Choice Requires="wps">
-            <w:drawing>
-              <wp:anchor distT="0" distB="0" distL="114300" distR="114300" simplePos="0" relativeHeight="251673600" behindDoc="1" locked="0" layoutInCell="1" allowOverlap="1" wp14:anchorId="6419F91A" wp14:editId="53764A76">
-                <wp:simplePos x="0" y="0"/>
-                <wp:positionH relativeFrom="column">
-                  <wp:posOffset>2567305</wp:posOffset>
-                </wp:positionH>
-                <wp:positionV relativeFrom="paragraph">
-                  <wp:posOffset>1751330</wp:posOffset>
-                </wp:positionV>
-                <wp:extent cx="3912235" cy="635"/>
-                <wp:effectExtent l="0" t="0" r="0" b="0"/>
-                <wp:wrapTight wrapText="bothSides">
-                  <wp:wrapPolygon edited="0">
-                    <wp:start x="0" y="0"/>
-                    <wp:lineTo x="0" y="21600"/>
-                    <wp:lineTo x="21600" y="21600"/>
-                    <wp:lineTo x="21600" y="0"/>
-                  </wp:wrapPolygon>
-                </wp:wrapTight>
-                <wp:docPr id="26" name="Text Box 26"/>
-                <wp:cNvGraphicFramePr/>
-                <a:graphic xmlns:a="http://schemas.openxmlformats.org/drawingml/2006/main">
-                  <a:graphicData uri="http://schemas.microsoft.com/office/word/2010/wordprocessingShape">
-                    <wps:wsp>
-                      <wps:cNvSpPr txBox="1"/>
-                      <wps:spPr>
-                        <a:xfrm>
-                          <a:off x="0" y="0"/>
-                          <a:ext cx="3912235" cy="635"/>
-                        </a:xfrm>
-                        <a:prstGeom prst="rect">
-                          <a:avLst/>
-                        </a:prstGeom>
-                        <a:solidFill>
-                          <a:prstClr val="white"/>
-                        </a:solidFill>
-                        <a:ln>
-                          <a:noFill/>
-                        </a:ln>
-                        <a:effectLst/>
-                      </wps:spPr>
-                      <wps:txbx>
-                        <w:txbxContent>
-                          <w:p>
-                            <w:pPr>
-                              <w:pStyle w:val="Caption"/>
-                              <w:jc w:val="center"/>
-                              <w:rPr>
-                                <w:noProof/>
-                              </w:rPr>
-                            </w:pPr>
-                            <w:r>
-                              <w:t>Figure 15. Main menu visual.</w:t>
-                            </w:r>
-                          </w:p>
-                        </w:txbxContent>
-                      </wps:txbx>
-                      <wps:bodyPr rot="0" spcFirstLastPara="0" vertOverflow="overflow" horzOverflow="overflow" vert="horz" wrap="square" lIns="0" tIns="0" rIns="0" bIns="0" numCol="1" spcCol="0" rtlCol="0" fromWordArt="0" anchor="t" anchorCtr="0" forceAA="0" compatLnSpc="1">
-                        <a:prstTxWarp prst="textNoShape">
-                          <a:avLst/>
-                        </a:prstTxWarp>
-                        <a:spAutoFit/>
-                      </wps:bodyPr>
-                    </wps:wsp>
-                  </a:graphicData>
-                </a:graphic>
-              </wp:anchor>
-            </w:drawing>
-          </mc:Choice>
-          <mc:Fallback>
-            <w:pict>
-              <v:shape w14:anchorId="6419F91A" id="Text Box 26" o:spid="_x0000_s1031" type="#_x0000_t202" style="position:absolute;left:0;text-align:left;margin-left:202.15pt;margin-top:137.9pt;width:308.05pt;height:.05pt;z-index:-251642880;visibility:visible;mso-wrap-style:square;mso-wrap-distance-left:9pt;mso-wrap-distance-top:0;mso-wrap-distance-right:9pt;mso-wrap-distance-bottom:0;mso-position-horizontal:absolute;mso-position-horizontal-relative:text;mso-position-vertical:absolute;mso-position-vertical-relative:text;v-text-anchor:top" o:gfxdata="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" stroked="f">
-                <v:textbox style="mso-fit-shape-to-text:t" inset="0,0,0,0">
-                  <w:txbxContent>
-                    <w:p>
-                      <w:pPr>
-                        <w:pStyle w:val="Caption"/>
-                        <w:jc w:val="center"/>
-                        <w:rPr>
-                          <w:noProof/>
-                        </w:rPr>
-                      </w:pPr>
-                      <w:r>
-                        <w:t>Figure 15. Main menu visual.</w:t>
-                      </w:r>
-                    </w:p>
-                  </w:txbxContent>
-                </v:textbox>
-                <w10:wrap type="tight"/>
-              </v:shape>
-            </w:pict>
-          </mc:Fallback>
-        </mc:AlternateContent>
-      </w:r>
-      <w:r>
-        <w:rPr>
-          <w:noProof/>
-          <w:lang w:eastAsia="en-GB"/>
-        </w:rPr>
-        <w:drawing>
-          <wp:anchor distT="0" distB="0" distL="114300" distR="114300" simplePos="0" relativeHeight="251670528" behindDoc="1" locked="0" layoutInCell="1" allowOverlap="1" wp14:anchorId="671EA81C" wp14:editId="1E24222D">
-            <wp:simplePos x="0" y="0"/>
-            <wp:positionH relativeFrom="margin">
-              <wp:align>right</wp:align>
-            </wp:positionH>
-            <wp:positionV relativeFrom="paragraph">
-              <wp:posOffset>6320</wp:posOffset>
-            </wp:positionV>
-            <wp:extent cx="3912782" cy="1688739"/>
-            <wp:effectExtent l="0" t="0" r="0" b="6985"/>
-            <wp:wrapTight wrapText="bothSides">
-              <wp:wrapPolygon edited="0">
-                <wp:start x="0" y="0"/>
-                <wp:lineTo x="0" y="21446"/>
-                <wp:lineTo x="21456" y="21446"/>
-                <wp:lineTo x="21456" y="0"/>
-                <wp:lineTo x="0" y="0"/>
-              </wp:wrapPolygon>
-            </wp:wrapTight>
-            <wp:docPr id="21" name="Picture 21"/>
-            <wp:cNvGraphicFramePr>
-              <a:graphicFrameLocks xmlns:a="http://schemas.openxmlformats.org/drawingml/2006/main" noChangeAspect="1"/>
-            </wp:cNvGraphicFramePr>
-            <a:graphic xmlns:a="http://schemas.openxmlformats.org/drawingml/2006/main">
-              <a:graphicData uri="http://schemas.openxmlformats.org/drawingml/2006/picture">
-                <pic:pic xmlns:pic="http://schemas.openxmlformats.org/drawingml/2006/picture">
-                  <pic:nvPicPr>
-                    <pic:cNvPr id="21" name="MainMenuImage.png"/>
                     <pic:cNvPicPr/>
                   </pic:nvPicPr>
                   <pic:blipFill>
@@ -6301,7 +6718,7 @@
                   <pic:spPr>
                     <a:xfrm>
                       <a:off x="0" y="0"/>
-                      <a:ext cx="3912782" cy="1688739"/>
+                      <a:ext cx="3218180" cy="1498600"/>
                     </a:xfrm>
                     <a:prstGeom prst="rect">
                       <a:avLst/>
@@ -6310,6 +6727,12 @@
                 </pic:pic>
               </a:graphicData>
             </a:graphic>
+            <wp14:sizeRelH relativeFrom="margin">
+              <wp14:pctWidth>0</wp14:pctWidth>
+            </wp14:sizeRelH>
+            <wp14:sizeRelV relativeFrom="margin">
+              <wp14:pctHeight>0</wp14:pctHeight>
+            </wp14:sizeRelV>
           </wp:anchor>
         </w:drawing>
       </w:r>
@@ -6325,11 +6748,7 @@
         <w:t xml:space="preserve"> 15,16. Which shows the main menu blueprint and i</w:t>
       </w:r>
       <w:r>
-        <w:t xml:space="preserve">ts corresponding blueprint code, As you can see the various buttons and components can of the interface can be easily laid out and </w:t>
-      </w:r>
-      <w:r>
-        <w:lastRenderedPageBreak/>
-        <w:t>designed to suit the interface and their event functionality defined in the visual scripting of blueprints removing any complexity of using C++, The performance over head of using blueprints [7] is negligible for small processes such as a button event and as such is perfectly suited for this kind of functionality.</w:t>
+        <w:t>ts corresponding blueprint code, As you can see the various buttons and components can of the interface can be easily laid out and designed to suit the interface and their event functionality defined in the visual scripting of blueprints removing any complexity of using C++, The performance over head of using blueprints [7] is negligible for small processes such as a button event and as such is perfectly suited for this kind of functionality.</w:t>
       </w:r>
     </w:p>
     <w:p>
@@ -6337,11 +6756,14 @@
         <w:pStyle w:val="MySubHeading"/>
         <w:jc w:val="both"/>
       </w:pPr>
-      <w:bookmarkStart w:id="27" w:name="_Toc448752744"/>
+      <w:bookmarkStart w:id="28" w:name="_Toc449284136"/>
+      <w:r>
+        <w:t xml:space="preserve">5.3.4 </w:t>
+      </w:r>
       <w:r>
         <w:t>Blueprints for HUD’s</w:t>
       </w:r>
-      <w:bookmarkEnd w:id="27"/>
+      <w:bookmarkEnd w:id="28"/>
     </w:p>
     <w:p>
       <w:pPr>
@@ -6528,11 +6950,15 @@
         <w:pStyle w:val="MySubHeading"/>
         <w:jc w:val="both"/>
       </w:pPr>
-      <w:bookmarkStart w:id="28" w:name="_Toc448752745"/>
+      <w:bookmarkStart w:id="29" w:name="_Toc449284137"/>
+      <w:r>
+        <w:lastRenderedPageBreak/>
+        <w:t xml:space="preserve">5.3.5 </w:t>
+      </w:r>
       <w:r>
         <w:t>Diegetic Interface</w:t>
       </w:r>
-      <w:bookmarkEnd w:id="28"/>
+      <w:bookmarkEnd w:id="29"/>
     </w:p>
     <w:p>
       <w:pPr>
@@ -6691,63 +7117,58 @@
     </w:p>
     <w:p>
       <w:pPr>
+        <w:pStyle w:val="MyHeading"/>
+        <w:numPr>
+          <w:ilvl w:val="0"/>
+          <w:numId w:val="2"/>
+        </w:numPr>
+        <w:jc w:val="both"/>
+      </w:pPr>
+      <w:bookmarkStart w:id="30" w:name="_Toc449284138"/>
+      <w:r>
+        <w:t>Testing</w:t>
+      </w:r>
+      <w:bookmarkEnd w:id="30"/>
+    </w:p>
+    <w:p>
+      <w:pPr>
         <w:spacing w:line="360" w:lineRule="auto"/>
         <w:jc w:val="both"/>
       </w:pPr>
+      <w:r>
+        <w:t>The following section outlines the testing performed on the system this includes automated tests provided by unreal engine, test runs of the experiment and a gameplay test plan.</w:t>
+      </w:r>
+    </w:p>
+    <w:p>
+      <w:pPr>
+        <w:pStyle w:val="MySubHeading"/>
+        <w:jc w:val="both"/>
+      </w:pPr>
+      <w:bookmarkStart w:id="31" w:name="_Toc449284139"/>
+      <w:r>
+        <w:t xml:space="preserve">6.1 </w:t>
+      </w:r>
+      <w:r>
+        <w:t>Automated tests</w:t>
+      </w:r>
+      <w:bookmarkEnd w:id="31"/>
     </w:p>
     <w:p>
       <w:pPr>
         <w:spacing w:line="360" w:lineRule="auto"/>
         <w:jc w:val="both"/>
       </w:pPr>
-    </w:p>
-    <w:p>
-      <w:pPr>
-        <w:pStyle w:val="MyHeading"/>
-        <w:jc w:val="both"/>
-      </w:pPr>
-      <w:bookmarkStart w:id="29" w:name="_Toc448752746"/>
+      <w:r>
+        <w:t>Another benefit of using Unreal engine is the inclusion of a base set of automated tests, these cover many areas of any game and were applicable for this project.</w:t>
+      </w:r>
+    </w:p>
+    <w:p>
+      <w:pPr>
+        <w:spacing w:line="360" w:lineRule="auto"/>
+        <w:jc w:val="both"/>
+      </w:pPr>
       <w:r>
         <w:lastRenderedPageBreak/>
-        <w:t>Testing</w:t>
-      </w:r>
-      <w:bookmarkEnd w:id="29"/>
-    </w:p>
-    <w:p>
-      <w:pPr>
-        <w:spacing w:line="360" w:lineRule="auto"/>
-        <w:jc w:val="both"/>
-      </w:pPr>
-      <w:r>
-        <w:t>The following section outlines the testing performed on the system this includes automated tests provided by unreal engine, test runs of the experiment and a gameplay test plan.</w:t>
-      </w:r>
-    </w:p>
-    <w:p>
-      <w:pPr>
-        <w:pStyle w:val="MySubHeading"/>
-        <w:jc w:val="both"/>
-      </w:pPr>
-      <w:bookmarkStart w:id="30" w:name="_Toc448752747"/>
-      <w:r>
-        <w:t>Automated tests</w:t>
-      </w:r>
-      <w:bookmarkEnd w:id="30"/>
-    </w:p>
-    <w:p>
-      <w:pPr>
-        <w:spacing w:line="360" w:lineRule="auto"/>
-        <w:jc w:val="both"/>
-      </w:pPr>
-      <w:r>
-        <w:t>Another benefit of using Unreal engine is the inclusion of a base set of automated tests, these cover many areas of any game and were applicable for this project.</w:t>
-      </w:r>
-    </w:p>
-    <w:p>
-      <w:pPr>
-        <w:spacing w:line="360" w:lineRule="auto"/>
-        <w:jc w:val="both"/>
-      </w:pPr>
-      <w:r>
         <w:t>Several key tests were needed for the system, level loading, blueprint compilation and Oculus rift performance,</w:t>
       </w:r>
     </w:p>
@@ -6845,11 +7266,14 @@
         <w:pStyle w:val="MySubHeading"/>
         <w:jc w:val="both"/>
       </w:pPr>
-      <w:bookmarkStart w:id="31" w:name="_Toc448752748"/>
+      <w:bookmarkStart w:id="32" w:name="_Toc449284140"/>
+      <w:r>
+        <w:t xml:space="preserve">6.2 </w:t>
+      </w:r>
       <w:r>
         <w:t>Experiment test runs</w:t>
       </w:r>
-      <w:bookmarkEnd w:id="31"/>
+      <w:bookmarkEnd w:id="32"/>
     </w:p>
     <w:p>
       <w:pPr>
@@ -6884,11 +7308,14 @@
         <w:pStyle w:val="MySubHeading"/>
         <w:jc w:val="both"/>
       </w:pPr>
-      <w:bookmarkStart w:id="32" w:name="_Toc448752749"/>
+      <w:bookmarkStart w:id="33" w:name="_Toc449284141"/>
+      <w:r>
+        <w:t xml:space="preserve">6.3 </w:t>
+      </w:r>
       <w:r>
         <w:t>Gameplay test plan</w:t>
       </w:r>
-      <w:bookmarkEnd w:id="32"/>
+      <w:bookmarkEnd w:id="33"/>
     </w:p>
     <w:p>
       <w:pPr>
@@ -7018,6 +7445,7 @@
           <w:noProof/>
           <w:lang w:eastAsia="en-GB"/>
         </w:rPr>
+        <w:lastRenderedPageBreak/>
         <w:drawing>
           <wp:inline distT="0" distB="0" distL="0" distR="0" wp14:anchorId="5EF1C4DF" wp14:editId="7C1A9339">
             <wp:extent cx="2658140" cy="2350654"/>
@@ -7085,14 +7513,17 @@
     <w:p>
       <w:pPr>
         <w:pStyle w:val="MyHeading"/>
-        <w:jc w:val="both"/>
-      </w:pPr>
-      <w:bookmarkStart w:id="33" w:name="_Toc448752750"/>
-      <w:r>
-        <w:lastRenderedPageBreak/>
+        <w:numPr>
+          <w:ilvl w:val="0"/>
+          <w:numId w:val="2"/>
+        </w:numPr>
+        <w:jc w:val="both"/>
+      </w:pPr>
+      <w:bookmarkStart w:id="34" w:name="_Toc449284142"/>
+      <w:r>
         <w:t>Conclusions</w:t>
       </w:r>
-      <w:bookmarkEnd w:id="33"/>
+      <w:bookmarkEnd w:id="34"/>
     </w:p>
     <w:p>
       <w:pPr>
@@ -7241,6 +7672,7 @@
         <w:jc w:val="both"/>
       </w:pPr>
       <w:r>
+        <w:lastRenderedPageBreak/>
         <w:t>The project as a whole presented interesting problems and challenges such as learning Unreal Engine and VR all in the same boat, the originally set out functionality was created with no compromises needing to be made and all experimental runs completed, in all it has been a challenging fulfilling project and I have been able to learn and use my previous skills successfully.</w:t>
       </w:r>
     </w:p>
@@ -7249,11 +7681,14 @@
         <w:pStyle w:val="MySubHeading"/>
         <w:jc w:val="both"/>
       </w:pPr>
-      <w:bookmarkStart w:id="34" w:name="_Toc448752751"/>
+      <w:bookmarkStart w:id="35" w:name="_Toc449284143"/>
+      <w:r>
+        <w:t xml:space="preserve">7.1 </w:t>
+      </w:r>
       <w:r>
         <w:t>Future work</w:t>
       </w:r>
-      <w:bookmarkEnd w:id="34"/>
+      <w:bookmarkEnd w:id="35"/>
     </w:p>
     <w:p>
       <w:pPr>
@@ -7294,12 +7729,11 @@
       <w:pPr>
         <w:pStyle w:val="MyHeading"/>
       </w:pPr>
-      <w:bookmarkStart w:id="35" w:name="_Toc448752752"/>
-      <w:r>
-        <w:lastRenderedPageBreak/>
+      <w:bookmarkStart w:id="36" w:name="_Toc449284144"/>
+      <w:r>
         <w:t>References</w:t>
       </w:r>
-      <w:bookmarkEnd w:id="35"/>
+      <w:bookmarkEnd w:id="36"/>
     </w:p>
     <w:p>
       <w:r>
@@ -7491,7 +7925,7 @@
     <w:sectPr>
       <w:footerReference w:type="default" r:id="rId36"/>
       <w:pgSz w:w="11906" w:h="16838" w:code="9"/>
-      <w:pgMar w:top="851" w:right="851" w:bottom="851" w:left="851" w:header="709" w:footer="709" w:gutter="0"/>
+      <w:pgMar w:top="1440" w:right="1440" w:bottom="1440" w:left="2007" w:header="709" w:footer="709" w:gutter="0"/>
       <w:cols w:space="708"/>
       <w:titlePg/>
       <w:docGrid w:linePitch="360"/>
@@ -7559,7 +7993,7 @@
           <w:rPr>
             <w:noProof/>
           </w:rPr>
-          <w:t>17</w:t>
+          <w:t>4</w:t>
         </w:r>
         <w:r>
           <w:rPr>
@@ -7719,8 +8153,132 @@
       </w:rPr>
     </w:lvl>
   </w:abstractNum>
+  <w:abstractNum w:abstractNumId="1" w15:restartNumberingAfterBreak="0">
+    <w:nsid w:val="2A122CB3"/>
+    <w:multiLevelType w:val="multilevel"/>
+    <w:tmpl w:val="DC487002"/>
+    <w:lvl w:ilvl="0">
+      <w:start w:val="1"/>
+      <w:numFmt w:val="decimal"/>
+      <w:lvlText w:val="%1."/>
+      <w:lvlJc w:val="left"/>
+      <w:pPr>
+        <w:ind w:left="360" w:hanging="360"/>
+      </w:pPr>
+      <w:rPr>
+        <w:rFonts w:hint="default"/>
+      </w:rPr>
+    </w:lvl>
+    <w:lvl w:ilvl="1">
+      <w:start w:val="1"/>
+      <w:numFmt w:val="decimal"/>
+      <w:isLgl/>
+      <w:lvlText w:val="%1.%2"/>
+      <w:lvlJc w:val="left"/>
+      <w:pPr>
+        <w:ind w:left="360" w:hanging="360"/>
+      </w:pPr>
+      <w:rPr>
+        <w:rFonts w:hint="default"/>
+      </w:rPr>
+    </w:lvl>
+    <w:lvl w:ilvl="2">
+      <w:start w:val="1"/>
+      <w:numFmt w:val="decimal"/>
+      <w:isLgl/>
+      <w:lvlText w:val="%1.%2.%3"/>
+      <w:lvlJc w:val="left"/>
+      <w:pPr>
+        <w:ind w:left="720" w:hanging="720"/>
+      </w:pPr>
+      <w:rPr>
+        <w:rFonts w:hint="default"/>
+      </w:rPr>
+    </w:lvl>
+    <w:lvl w:ilvl="3">
+      <w:start w:val="1"/>
+      <w:numFmt w:val="decimal"/>
+      <w:isLgl/>
+      <w:lvlText w:val="%1.%2.%3.%4"/>
+      <w:lvlJc w:val="left"/>
+      <w:pPr>
+        <w:ind w:left="720" w:hanging="720"/>
+      </w:pPr>
+      <w:rPr>
+        <w:rFonts w:hint="default"/>
+      </w:rPr>
+    </w:lvl>
+    <w:lvl w:ilvl="4">
+      <w:start w:val="1"/>
+      <w:numFmt w:val="decimal"/>
+      <w:isLgl/>
+      <w:lvlText w:val="%1.%2.%3.%4.%5"/>
+      <w:lvlJc w:val="left"/>
+      <w:pPr>
+        <w:ind w:left="1080" w:hanging="1080"/>
+      </w:pPr>
+      <w:rPr>
+        <w:rFonts w:hint="default"/>
+      </w:rPr>
+    </w:lvl>
+    <w:lvl w:ilvl="5">
+      <w:start w:val="1"/>
+      <w:numFmt w:val="decimal"/>
+      <w:isLgl/>
+      <w:lvlText w:val="%1.%2.%3.%4.%5.%6"/>
+      <w:lvlJc w:val="left"/>
+      <w:pPr>
+        <w:ind w:left="1080" w:hanging="1080"/>
+      </w:pPr>
+      <w:rPr>
+        <w:rFonts w:hint="default"/>
+      </w:rPr>
+    </w:lvl>
+    <w:lvl w:ilvl="6">
+      <w:start w:val="1"/>
+      <w:numFmt w:val="decimal"/>
+      <w:isLgl/>
+      <w:lvlText w:val="%1.%2.%3.%4.%5.%6.%7"/>
+      <w:lvlJc w:val="left"/>
+      <w:pPr>
+        <w:ind w:left="1440" w:hanging="1440"/>
+      </w:pPr>
+      <w:rPr>
+        <w:rFonts w:hint="default"/>
+      </w:rPr>
+    </w:lvl>
+    <w:lvl w:ilvl="7">
+      <w:start w:val="1"/>
+      <w:numFmt w:val="decimal"/>
+      <w:isLgl/>
+      <w:lvlText w:val="%1.%2.%3.%4.%5.%6.%7.%8"/>
+      <w:lvlJc w:val="left"/>
+      <w:pPr>
+        <w:ind w:left="1440" w:hanging="1440"/>
+      </w:pPr>
+      <w:rPr>
+        <w:rFonts w:hint="default"/>
+      </w:rPr>
+    </w:lvl>
+    <w:lvl w:ilvl="8">
+      <w:start w:val="1"/>
+      <w:numFmt w:val="decimal"/>
+      <w:isLgl/>
+      <w:lvlText w:val="%1.%2.%3.%4.%5.%6.%7.%8.%9"/>
+      <w:lvlJc w:val="left"/>
+      <w:pPr>
+        <w:ind w:left="1800" w:hanging="1800"/>
+      </w:pPr>
+      <w:rPr>
+        <w:rFonts w:hint="default"/>
+      </w:rPr>
+    </w:lvl>
+  </w:abstractNum>
   <w:num w:numId="1">
     <w:abstractNumId w:val="0"/>
+  </w:num>
+  <w:num w:numId="2">
+    <w:abstractNumId w:val="1"/>
   </w:num>
 </w:numbering>
 </file>
@@ -8630,7 +9188,7 @@
 </file>
 
 <file path=customXml/itemProps1.xml><?xml version="1.0" encoding="utf-8"?>
-<ds:datastoreItem xmlns:ds="http://schemas.openxmlformats.org/officeDocument/2006/customXml" ds:itemID="{E5F8B15F-12CA-49F8-A397-A04FFD6B7C91}">
+<ds:datastoreItem xmlns:ds="http://schemas.openxmlformats.org/officeDocument/2006/customXml" ds:itemID="{E4AA00F0-64B2-467F-990F-F095D225FB7A}">
   <ds:schemaRefs>
     <ds:schemaRef ds:uri="http://schemas.openxmlformats.org/officeDocument/2006/bibliography"/>
   </ds:schemaRefs>

</xml_diff>